<commit_message>
modify flash builder shortcut documentation. add my folder to ignore list. add Cdd to ignore list.
</commit_message>
<xml_diff>
--- a/library/Flash Builder常用快捷键.docx
+++ b/library/Flash Builder常用快捷键.docx
@@ -1,13 +1,10 @@
 
 <file path=word/document.xml><?xml version="1.0" encoding="utf-8"?>
-<w:document xmlns:wpc="http://schemas.microsoft.com/office/word/2010/wordprocessingCanvas" xmlns:mc="http://schemas.openxmlformats.org/markup-compatibility/2006" xmlns:o="urn:schemas-microsoft-com:office:office" xmlns:r="http://schemas.openxmlformats.org/officeDocument/2006/relationships" xmlns:m="http://schemas.openxmlformats.org/officeDocument/2006/math" xmlns:v="urn:schemas-microsoft-com:vml" xmlns:wp14="http://schemas.microsoft.com/office/word/2010/wordprocessingDrawing" xmlns:wp="http://schemas.openxmlformats.org/drawingml/2006/wordprocessingDrawing" xmlns:w10="urn:schemas-microsoft-com:office:word" xmlns:w="http://schemas.openxmlformats.org/wordprocessingml/2006/main" xmlns:w14="http://schemas.microsoft.com/office/word/2010/wordml" xmlns:wpg="http://schemas.microsoft.com/office/word/2010/wordprocessingGroup" xmlns:wpi="http://schemas.microsoft.com/office/word/2010/wordprocessingInk" xmlns:wne="http://schemas.microsoft.com/office/word/2006/wordml" xmlns:wps="http://schemas.microsoft.com/office/word/2010/wordprocessingShape" mc:Ignorable="w14 wp14">
+<w:document xmlns:wpc="http://schemas.microsoft.com/office/word/2010/wordprocessingCanvas" xmlns:mc="http://schemas.openxmlformats.org/markup-compatibility/2006" xmlns:o="urn:schemas-microsoft-com:office:office" xmlns:r="http://schemas.openxmlformats.org/officeDocument/2006/relationships" xmlns:m="http://schemas.openxmlformats.org/officeDocument/2006/math" xmlns:v="urn:schemas-microsoft-com:vml" xmlns:wp14="http://schemas.microsoft.com/office/word/2010/wordprocessingDrawing" xmlns:wp="http://schemas.openxmlformats.org/drawingml/2006/wordprocessingDrawing" xmlns:w10="urn:schemas-microsoft-com:office:word" xmlns:w="http://schemas.openxmlformats.org/wordprocessingml/2006/main" xmlns:w14="http://schemas.microsoft.com/office/word/2010/wordml" xmlns:w15="http://schemas.microsoft.com/office/word/2012/wordml" xmlns:wpg="http://schemas.microsoft.com/office/word/2010/wordprocessingGroup" xmlns:wpi="http://schemas.microsoft.com/office/word/2010/wordprocessingInk" xmlns:wne="http://schemas.microsoft.com/office/word/2006/wordml" xmlns:wps="http://schemas.microsoft.com/office/word/2010/wordprocessingShape" mc:Ignorable="w14 w15 wp14">
   <w:body>
     <w:p>
       <w:pPr>
         <w:pStyle w:val="1"/>
-        <w:rPr>
-          <w:rFonts w:hint="eastAsia"/>
-        </w:rPr>
       </w:pPr>
       <w:r>
         <w:rPr>
@@ -178,7 +175,6 @@
           <w:p>
             <w:pPr>
               <w:rPr>
-                <w:rFonts w:hint="eastAsia"/>
                 <w:sz w:val="24"/>
                 <w:szCs w:val="24"/>
               </w:rPr>
@@ -200,7 +196,6 @@
           <w:p>
             <w:pPr>
               <w:rPr>
-                <w:rFonts w:hint="eastAsia"/>
                 <w:sz w:val="24"/>
                 <w:szCs w:val="24"/>
               </w:rPr>
@@ -222,7 +217,6 @@
           <w:p>
             <w:pPr>
               <w:rPr>
-                <w:rFonts w:hint="eastAsia"/>
                 <w:sz w:val="24"/>
                 <w:szCs w:val="24"/>
               </w:rPr>
@@ -249,21 +243,19 @@
           <w:p>
             <w:pPr>
               <w:rPr>
-                <w:rFonts w:hint="eastAsia"/>
-                <w:sz w:val="24"/>
-                <w:szCs w:val="24"/>
-              </w:rPr>
-            </w:pPr>
-          </w:p>
-        </w:tc>
-        <w:tc>
-          <w:tcPr>
-            <w:tcW w:w="2841" w:type="dxa"/>
-          </w:tcPr>
-          <w:p>
-            <w:pPr>
-              <w:rPr>
-                <w:rFonts w:hint="eastAsia"/>
+                <w:sz w:val="24"/>
+                <w:szCs w:val="24"/>
+              </w:rPr>
+            </w:pPr>
+          </w:p>
+        </w:tc>
+        <w:tc>
+          <w:tcPr>
+            <w:tcW w:w="2841" w:type="dxa"/>
+          </w:tcPr>
+          <w:p>
+            <w:pPr>
+              <w:rPr>
                 <w:sz w:val="24"/>
                 <w:szCs w:val="24"/>
               </w:rPr>
@@ -285,7 +277,6 @@
           <w:p>
             <w:pPr>
               <w:rPr>
-                <w:rFonts w:hint="eastAsia"/>
                 <w:sz w:val="24"/>
                 <w:szCs w:val="24"/>
               </w:rPr>
@@ -312,21 +303,19 @@
           <w:p>
             <w:pPr>
               <w:rPr>
-                <w:rFonts w:hint="eastAsia"/>
-                <w:sz w:val="24"/>
-                <w:szCs w:val="24"/>
-              </w:rPr>
-            </w:pPr>
-          </w:p>
-        </w:tc>
-        <w:tc>
-          <w:tcPr>
-            <w:tcW w:w="2841" w:type="dxa"/>
-          </w:tcPr>
-          <w:p>
-            <w:pPr>
-              <w:rPr>
-                <w:rFonts w:hint="eastAsia"/>
+                <w:sz w:val="24"/>
+                <w:szCs w:val="24"/>
+              </w:rPr>
+            </w:pPr>
+          </w:p>
+        </w:tc>
+        <w:tc>
+          <w:tcPr>
+            <w:tcW w:w="2841" w:type="dxa"/>
+          </w:tcPr>
+          <w:p>
+            <w:pPr>
+              <w:rPr>
                 <w:sz w:val="24"/>
                 <w:szCs w:val="24"/>
               </w:rPr>
@@ -348,7 +337,6 @@
           <w:p>
             <w:pPr>
               <w:rPr>
-                <w:rFonts w:hint="eastAsia"/>
                 <w:sz w:val="24"/>
                 <w:szCs w:val="24"/>
               </w:rPr>
@@ -375,21 +363,19 @@
           <w:p>
             <w:pPr>
               <w:rPr>
-                <w:rFonts w:hint="eastAsia"/>
-                <w:sz w:val="24"/>
-                <w:szCs w:val="24"/>
-              </w:rPr>
-            </w:pPr>
-          </w:p>
-        </w:tc>
-        <w:tc>
-          <w:tcPr>
-            <w:tcW w:w="2841" w:type="dxa"/>
-          </w:tcPr>
-          <w:p>
-            <w:pPr>
-              <w:rPr>
-                <w:rFonts w:hint="eastAsia"/>
+                <w:sz w:val="24"/>
+                <w:szCs w:val="24"/>
+              </w:rPr>
+            </w:pPr>
+          </w:p>
+        </w:tc>
+        <w:tc>
+          <w:tcPr>
+            <w:tcW w:w="2841" w:type="dxa"/>
+          </w:tcPr>
+          <w:p>
+            <w:pPr>
+              <w:rPr>
                 <w:sz w:val="24"/>
                 <w:szCs w:val="24"/>
               </w:rPr>
@@ -411,7 +397,6 @@
           <w:p>
             <w:pPr>
               <w:rPr>
-                <w:rFonts w:hint="eastAsia"/>
                 <w:sz w:val="24"/>
                 <w:szCs w:val="24"/>
               </w:rPr>
@@ -428,8 +413,6 @@
             <w:proofErr w:type="spellEnd"/>
           </w:p>
         </w:tc>
-        <w:bookmarkStart w:id="0" w:name="_GoBack"/>
-        <w:bookmarkEnd w:id="0"/>
       </w:tr>
       <w:tr>
         <w:tc>
@@ -440,21 +423,19 @@
           <w:p>
             <w:pPr>
               <w:rPr>
-                <w:rFonts w:hint="eastAsia"/>
-                <w:sz w:val="24"/>
-                <w:szCs w:val="24"/>
-              </w:rPr>
-            </w:pPr>
-          </w:p>
-        </w:tc>
-        <w:tc>
-          <w:tcPr>
-            <w:tcW w:w="2841" w:type="dxa"/>
-          </w:tcPr>
-          <w:p>
-            <w:pPr>
-              <w:rPr>
-                <w:rFonts w:hint="eastAsia"/>
+                <w:sz w:val="24"/>
+                <w:szCs w:val="24"/>
+              </w:rPr>
+            </w:pPr>
+          </w:p>
+        </w:tc>
+        <w:tc>
+          <w:tcPr>
+            <w:tcW w:w="2841" w:type="dxa"/>
+          </w:tcPr>
+          <w:p>
+            <w:pPr>
+              <w:rPr>
                 <w:sz w:val="24"/>
                 <w:szCs w:val="24"/>
               </w:rPr>
@@ -476,7 +457,6 @@
           <w:p>
             <w:pPr>
               <w:rPr>
-                <w:rFonts w:hint="eastAsia"/>
                 <w:sz w:val="24"/>
                 <w:szCs w:val="24"/>
               </w:rPr>
@@ -503,21 +483,19 @@
           <w:p>
             <w:pPr>
               <w:rPr>
-                <w:rFonts w:hint="eastAsia"/>
-                <w:sz w:val="24"/>
-                <w:szCs w:val="24"/>
-              </w:rPr>
-            </w:pPr>
-          </w:p>
-        </w:tc>
-        <w:tc>
-          <w:tcPr>
-            <w:tcW w:w="2841" w:type="dxa"/>
-          </w:tcPr>
-          <w:p>
-            <w:pPr>
-              <w:rPr>
-                <w:rFonts w:hint="eastAsia"/>
+                <w:sz w:val="24"/>
+                <w:szCs w:val="24"/>
+              </w:rPr>
+            </w:pPr>
+          </w:p>
+        </w:tc>
+        <w:tc>
+          <w:tcPr>
+            <w:tcW w:w="2841" w:type="dxa"/>
+          </w:tcPr>
+          <w:p>
+            <w:pPr>
+              <w:rPr>
                 <w:sz w:val="24"/>
                 <w:szCs w:val="24"/>
               </w:rPr>
@@ -539,7 +517,6 @@
           <w:p>
             <w:pPr>
               <w:rPr>
-                <w:rFonts w:hint="eastAsia"/>
                 <w:sz w:val="24"/>
                 <w:szCs w:val="24"/>
               </w:rPr>
@@ -564,21 +541,19 @@
           <w:p>
             <w:pPr>
               <w:rPr>
-                <w:rFonts w:hint="eastAsia"/>
-                <w:sz w:val="24"/>
-                <w:szCs w:val="24"/>
-              </w:rPr>
-            </w:pPr>
-          </w:p>
-        </w:tc>
-        <w:tc>
-          <w:tcPr>
-            <w:tcW w:w="2841" w:type="dxa"/>
-          </w:tcPr>
-          <w:p>
-            <w:pPr>
-              <w:rPr>
-                <w:rFonts w:hint="eastAsia"/>
+                <w:sz w:val="24"/>
+                <w:szCs w:val="24"/>
+              </w:rPr>
+            </w:pPr>
+          </w:p>
+        </w:tc>
+        <w:tc>
+          <w:tcPr>
+            <w:tcW w:w="2841" w:type="dxa"/>
+          </w:tcPr>
+          <w:p>
+            <w:pPr>
+              <w:rPr>
                 <w:sz w:val="24"/>
                 <w:szCs w:val="24"/>
               </w:rPr>
@@ -600,7 +575,6 @@
           <w:p>
             <w:pPr>
               <w:rPr>
-                <w:rFonts w:hint="eastAsia"/>
                 <w:sz w:val="24"/>
                 <w:szCs w:val="24"/>
               </w:rPr>
@@ -627,21 +601,19 @@
           <w:p>
             <w:pPr>
               <w:rPr>
-                <w:rFonts w:hint="eastAsia"/>
-                <w:sz w:val="24"/>
-                <w:szCs w:val="24"/>
-              </w:rPr>
-            </w:pPr>
-          </w:p>
-        </w:tc>
-        <w:tc>
-          <w:tcPr>
-            <w:tcW w:w="2841" w:type="dxa"/>
-          </w:tcPr>
-          <w:p>
-            <w:pPr>
-              <w:rPr>
-                <w:rFonts w:hint="eastAsia"/>
+                <w:sz w:val="24"/>
+                <w:szCs w:val="24"/>
+              </w:rPr>
+            </w:pPr>
+          </w:p>
+        </w:tc>
+        <w:tc>
+          <w:tcPr>
+            <w:tcW w:w="2841" w:type="dxa"/>
+          </w:tcPr>
+          <w:p>
+            <w:pPr>
+              <w:rPr>
                 <w:sz w:val="24"/>
                 <w:szCs w:val="24"/>
               </w:rPr>
@@ -663,7 +635,6 @@
           <w:p>
             <w:pPr>
               <w:rPr>
-                <w:rFonts w:hint="eastAsia"/>
                 <w:sz w:val="24"/>
                 <w:szCs w:val="24"/>
               </w:rPr>
@@ -690,21 +661,19 @@
           <w:p>
             <w:pPr>
               <w:rPr>
-                <w:rFonts w:hint="eastAsia"/>
-                <w:sz w:val="24"/>
-                <w:szCs w:val="24"/>
-              </w:rPr>
-            </w:pPr>
-          </w:p>
-        </w:tc>
-        <w:tc>
-          <w:tcPr>
-            <w:tcW w:w="2841" w:type="dxa"/>
-          </w:tcPr>
-          <w:p>
-            <w:pPr>
-              <w:rPr>
-                <w:rFonts w:hint="eastAsia"/>
+                <w:sz w:val="24"/>
+                <w:szCs w:val="24"/>
+              </w:rPr>
+            </w:pPr>
+          </w:p>
+        </w:tc>
+        <w:tc>
+          <w:tcPr>
+            <w:tcW w:w="2841" w:type="dxa"/>
+          </w:tcPr>
+          <w:p>
+            <w:pPr>
+              <w:rPr>
                 <w:sz w:val="24"/>
                 <w:szCs w:val="24"/>
               </w:rPr>
@@ -726,7 +695,6 @@
           <w:p>
             <w:pPr>
               <w:rPr>
-                <w:rFonts w:hint="eastAsia"/>
                 <w:sz w:val="24"/>
                 <w:szCs w:val="24"/>
               </w:rPr>
@@ -785,7 +753,6 @@
           <w:p>
             <w:pPr>
               <w:rPr>
-                <w:rFonts w:hint="eastAsia"/>
                 <w:sz w:val="24"/>
                 <w:szCs w:val="24"/>
               </w:rPr>
@@ -807,7 +774,6 @@
           <w:p>
             <w:pPr>
               <w:rPr>
-                <w:rFonts w:hint="eastAsia"/>
                 <w:sz w:val="24"/>
                 <w:szCs w:val="24"/>
               </w:rPr>
@@ -829,7 +795,6 @@
           <w:p>
             <w:pPr>
               <w:rPr>
-                <w:rFonts w:hint="eastAsia"/>
                 <w:sz w:val="24"/>
                 <w:szCs w:val="24"/>
               </w:rPr>
@@ -856,21 +821,19 @@
           <w:p>
             <w:pPr>
               <w:rPr>
-                <w:rFonts w:hint="eastAsia"/>
-                <w:sz w:val="24"/>
-                <w:szCs w:val="24"/>
-              </w:rPr>
-            </w:pPr>
-          </w:p>
-        </w:tc>
-        <w:tc>
-          <w:tcPr>
-            <w:tcW w:w="2841" w:type="dxa"/>
-          </w:tcPr>
-          <w:p>
-            <w:pPr>
-              <w:rPr>
-                <w:rFonts w:hint="eastAsia"/>
+                <w:sz w:val="24"/>
+                <w:szCs w:val="24"/>
+              </w:rPr>
+            </w:pPr>
+          </w:p>
+        </w:tc>
+        <w:tc>
+          <w:tcPr>
+            <w:tcW w:w="2841" w:type="dxa"/>
+          </w:tcPr>
+          <w:p>
+            <w:pPr>
+              <w:rPr>
                 <w:sz w:val="24"/>
                 <w:szCs w:val="24"/>
               </w:rPr>
@@ -892,7 +855,6 @@
           <w:p>
             <w:pPr>
               <w:rPr>
-                <w:rFonts w:hint="eastAsia"/>
                 <w:sz w:val="24"/>
                 <w:szCs w:val="24"/>
               </w:rPr>
@@ -919,21 +881,19 @@
           <w:p>
             <w:pPr>
               <w:rPr>
-                <w:rFonts w:hint="eastAsia"/>
-                <w:sz w:val="24"/>
-                <w:szCs w:val="24"/>
-              </w:rPr>
-            </w:pPr>
-          </w:p>
-        </w:tc>
-        <w:tc>
-          <w:tcPr>
-            <w:tcW w:w="2841" w:type="dxa"/>
-          </w:tcPr>
-          <w:p>
-            <w:pPr>
-              <w:rPr>
-                <w:rFonts w:hint="eastAsia"/>
+                <w:sz w:val="24"/>
+                <w:szCs w:val="24"/>
+              </w:rPr>
+            </w:pPr>
+          </w:p>
+        </w:tc>
+        <w:tc>
+          <w:tcPr>
+            <w:tcW w:w="2841" w:type="dxa"/>
+          </w:tcPr>
+          <w:p>
+            <w:pPr>
+              <w:rPr>
                 <w:sz w:val="24"/>
                 <w:szCs w:val="24"/>
               </w:rPr>
@@ -955,7 +915,6 @@
           <w:p>
             <w:pPr>
               <w:rPr>
-                <w:rFonts w:hint="eastAsia"/>
                 <w:sz w:val="24"/>
                 <w:szCs w:val="24"/>
               </w:rPr>
@@ -996,7 +955,6 @@
           <w:p>
             <w:pPr>
               <w:rPr>
-                <w:rFonts w:hint="eastAsia"/>
                 <w:sz w:val="24"/>
                 <w:szCs w:val="24"/>
               </w:rPr>
@@ -1018,39 +976,29 @@
           <w:p>
             <w:pPr>
               <w:rPr>
-                <w:rFonts w:hint="eastAsia"/>
-                <w:sz w:val="24"/>
-                <w:szCs w:val="24"/>
-              </w:rPr>
-            </w:pPr>
-            <w:r>
-              <w:rPr>
-                <w:rFonts w:hint="eastAsia"/>
-                <w:sz w:val="24"/>
-                <w:szCs w:val="24"/>
-              </w:rPr>
-              <w:t>切换</w:t>
-            </w:r>
-            <w:proofErr w:type="gramStart"/>
-            <w:r>
-              <w:rPr>
-                <w:rFonts w:hint="eastAsia"/>
-                <w:sz w:val="24"/>
-                <w:szCs w:val="24"/>
-              </w:rPr>
-              <w:t>块选择</w:t>
-            </w:r>
-            <w:proofErr w:type="gramEnd"/>
-          </w:p>
-        </w:tc>
-        <w:tc>
-          <w:tcPr>
-            <w:tcW w:w="2841" w:type="dxa"/>
-          </w:tcPr>
-          <w:p>
-            <w:pPr>
-              <w:rPr>
-                <w:rFonts w:hint="eastAsia"/>
+                <w:sz w:val="24"/>
+                <w:szCs w:val="24"/>
+              </w:rPr>
+            </w:pPr>
+            <w:r>
+              <w:rPr>
+                <w:rFonts w:hint="eastAsia"/>
+                <w:sz w:val="24"/>
+                <w:szCs w:val="24"/>
+              </w:rPr>
+              <w:t>添加注释</w:t>
+            </w:r>
+            <w:bookmarkStart w:id="0" w:name="_GoBack"/>
+            <w:bookmarkEnd w:id="0"/>
+          </w:p>
+        </w:tc>
+        <w:tc>
+          <w:tcPr>
+            <w:tcW w:w="2841" w:type="dxa"/>
+          </w:tcPr>
+          <w:p>
+            <w:pPr>
+              <w:rPr>
                 <w:sz w:val="24"/>
                 <w:szCs w:val="24"/>
               </w:rPr>
@@ -1058,11 +1006,25 @@
             <w:proofErr w:type="spellStart"/>
             <w:r>
               <w:rPr>
-                <w:rFonts w:hint="eastAsia"/>
-                <w:sz w:val="24"/>
-                <w:szCs w:val="24"/>
-              </w:rPr>
-              <w:t>Alt+Shift+A</w:t>
+                <w:sz w:val="24"/>
+                <w:szCs w:val="24"/>
+              </w:rPr>
+              <w:t>Ctrl</w:t>
+            </w:r>
+            <w:r>
+              <w:rPr>
+                <w:rFonts w:hint="eastAsia"/>
+                <w:sz w:val="24"/>
+                <w:szCs w:val="24"/>
+              </w:rPr>
+              <w:t>+Shift+</w:t>
+            </w:r>
+            <w:r>
+              <w:rPr>
+                <w:sz w:val="24"/>
+                <w:szCs w:val="24"/>
+              </w:rPr>
+              <w:t>D</w:t>
             </w:r>
             <w:proofErr w:type="spellEnd"/>
           </w:p>
@@ -1077,21 +1039,19 @@
           <w:p>
             <w:pPr>
               <w:rPr>
-                <w:rFonts w:hint="eastAsia"/>
-                <w:sz w:val="24"/>
-                <w:szCs w:val="24"/>
-              </w:rPr>
-            </w:pPr>
-          </w:p>
-        </w:tc>
-        <w:tc>
-          <w:tcPr>
-            <w:tcW w:w="2841" w:type="dxa"/>
-          </w:tcPr>
-          <w:p>
-            <w:pPr>
-              <w:rPr>
-                <w:rFonts w:hint="eastAsia"/>
+                <w:sz w:val="24"/>
+                <w:szCs w:val="24"/>
+              </w:rPr>
+            </w:pPr>
+          </w:p>
+        </w:tc>
+        <w:tc>
+          <w:tcPr>
+            <w:tcW w:w="2841" w:type="dxa"/>
+          </w:tcPr>
+          <w:p>
+            <w:pPr>
+              <w:rPr>
                 <w:sz w:val="24"/>
                 <w:szCs w:val="24"/>
               </w:rPr>
@@ -1113,7 +1073,6 @@
           <w:p>
             <w:pPr>
               <w:rPr>
-                <w:rFonts w:hint="eastAsia"/>
                 <w:sz w:val="24"/>
                 <w:szCs w:val="24"/>
               </w:rPr>
@@ -1154,7 +1113,6 @@
           <w:p>
             <w:pPr>
               <w:rPr>
-                <w:rFonts w:hint="eastAsia"/>
                 <w:sz w:val="24"/>
                 <w:szCs w:val="24"/>
               </w:rPr>
@@ -1176,7 +1134,6 @@
           <w:p>
             <w:pPr>
               <w:rPr>
-                <w:rFonts w:hint="eastAsia"/>
                 <w:sz w:val="24"/>
                 <w:szCs w:val="24"/>
               </w:rPr>
@@ -1198,7 +1155,6 @@
           <w:p>
             <w:pPr>
               <w:rPr>
-                <w:rFonts w:hint="eastAsia"/>
                 <w:sz w:val="24"/>
                 <w:szCs w:val="24"/>
               </w:rPr>
@@ -1225,21 +1181,19 @@
           <w:p>
             <w:pPr>
               <w:rPr>
-                <w:rFonts w:hint="eastAsia"/>
-                <w:sz w:val="24"/>
-                <w:szCs w:val="24"/>
-              </w:rPr>
-            </w:pPr>
-          </w:p>
-        </w:tc>
-        <w:tc>
-          <w:tcPr>
-            <w:tcW w:w="2841" w:type="dxa"/>
-          </w:tcPr>
-          <w:p>
-            <w:pPr>
-              <w:rPr>
-                <w:rFonts w:hint="eastAsia"/>
+                <w:sz w:val="24"/>
+                <w:szCs w:val="24"/>
+              </w:rPr>
+            </w:pPr>
+          </w:p>
+        </w:tc>
+        <w:tc>
+          <w:tcPr>
+            <w:tcW w:w="2841" w:type="dxa"/>
+          </w:tcPr>
+          <w:p>
+            <w:pPr>
+              <w:rPr>
                 <w:sz w:val="24"/>
                 <w:szCs w:val="24"/>
               </w:rPr>
@@ -1261,7 +1215,6 @@
           <w:p>
             <w:pPr>
               <w:rPr>
-                <w:rFonts w:hint="eastAsia"/>
                 <w:sz w:val="24"/>
                 <w:szCs w:val="24"/>
               </w:rPr>
@@ -1320,7 +1273,6 @@
           <w:p>
             <w:pPr>
               <w:rPr>
-                <w:rFonts w:hint="eastAsia"/>
                 <w:sz w:val="24"/>
                 <w:szCs w:val="24"/>
               </w:rPr>
@@ -1342,7 +1294,6 @@
           <w:p>
             <w:pPr>
               <w:rPr>
-                <w:rFonts w:hint="eastAsia"/>
                 <w:sz w:val="24"/>
                 <w:szCs w:val="24"/>
               </w:rPr>
@@ -1364,7 +1315,6 @@
           <w:p>
             <w:pPr>
               <w:rPr>
-                <w:rFonts w:hint="eastAsia"/>
                 <w:sz w:val="24"/>
                 <w:szCs w:val="24"/>
               </w:rPr>
@@ -1391,21 +1341,19 @@
           <w:p>
             <w:pPr>
               <w:rPr>
-                <w:rFonts w:hint="eastAsia"/>
-                <w:sz w:val="24"/>
-                <w:szCs w:val="24"/>
-              </w:rPr>
-            </w:pPr>
-          </w:p>
-        </w:tc>
-        <w:tc>
-          <w:tcPr>
-            <w:tcW w:w="2841" w:type="dxa"/>
-          </w:tcPr>
-          <w:p>
-            <w:pPr>
-              <w:rPr>
-                <w:rFonts w:hint="eastAsia"/>
+                <w:sz w:val="24"/>
+                <w:szCs w:val="24"/>
+              </w:rPr>
+            </w:pPr>
+          </w:p>
+        </w:tc>
+        <w:tc>
+          <w:tcPr>
+            <w:tcW w:w="2841" w:type="dxa"/>
+          </w:tcPr>
+          <w:p>
+            <w:pPr>
+              <w:rPr>
                 <w:sz w:val="24"/>
                 <w:szCs w:val="24"/>
               </w:rPr>
@@ -1427,7 +1375,6 @@
           <w:p>
             <w:pPr>
               <w:rPr>
-                <w:rFonts w:hint="eastAsia"/>
                 <w:sz w:val="24"/>
                 <w:szCs w:val="24"/>
               </w:rPr>
@@ -1454,21 +1401,19 @@
           <w:p>
             <w:pPr>
               <w:rPr>
-                <w:rFonts w:hint="eastAsia"/>
-                <w:sz w:val="24"/>
-                <w:szCs w:val="24"/>
-              </w:rPr>
-            </w:pPr>
-          </w:p>
-        </w:tc>
-        <w:tc>
-          <w:tcPr>
-            <w:tcW w:w="2841" w:type="dxa"/>
-          </w:tcPr>
-          <w:p>
-            <w:pPr>
-              <w:rPr>
-                <w:rFonts w:hint="eastAsia"/>
+                <w:sz w:val="24"/>
+                <w:szCs w:val="24"/>
+              </w:rPr>
+            </w:pPr>
+          </w:p>
+        </w:tc>
+        <w:tc>
+          <w:tcPr>
+            <w:tcW w:w="2841" w:type="dxa"/>
+          </w:tcPr>
+          <w:p>
+            <w:pPr>
+              <w:rPr>
                 <w:sz w:val="24"/>
                 <w:szCs w:val="24"/>
               </w:rPr>
@@ -1490,7 +1435,6 @@
           <w:p>
             <w:pPr>
               <w:rPr>
-                <w:rFonts w:hint="eastAsia"/>
                 <w:sz w:val="24"/>
                 <w:szCs w:val="24"/>
               </w:rPr>
@@ -1597,7 +1541,6 @@
           <w:p>
             <w:pPr>
               <w:rPr>
-                <w:rFonts w:hint="eastAsia"/>
                 <w:sz w:val="24"/>
                 <w:szCs w:val="24"/>
               </w:rPr>
@@ -1619,7 +1562,6 @@
           <w:p>
             <w:pPr>
               <w:rPr>
-                <w:rFonts w:hint="eastAsia"/>
                 <w:sz w:val="24"/>
                 <w:szCs w:val="24"/>
               </w:rPr>
@@ -1641,7 +1583,6 @@
           <w:p>
             <w:pPr>
               <w:rPr>
-                <w:rFonts w:hint="eastAsia"/>
                 <w:sz w:val="24"/>
                 <w:szCs w:val="24"/>
               </w:rPr>
@@ -1666,21 +1607,19 @@
           <w:p>
             <w:pPr>
               <w:rPr>
-                <w:rFonts w:hint="eastAsia"/>
-                <w:sz w:val="24"/>
-                <w:szCs w:val="24"/>
-              </w:rPr>
-            </w:pPr>
-          </w:p>
-        </w:tc>
-        <w:tc>
-          <w:tcPr>
-            <w:tcW w:w="2841" w:type="dxa"/>
-          </w:tcPr>
-          <w:p>
-            <w:pPr>
-              <w:rPr>
-                <w:rFonts w:hint="eastAsia"/>
+                <w:sz w:val="24"/>
+                <w:szCs w:val="24"/>
+              </w:rPr>
+            </w:pPr>
+          </w:p>
+        </w:tc>
+        <w:tc>
+          <w:tcPr>
+            <w:tcW w:w="2841" w:type="dxa"/>
+          </w:tcPr>
+          <w:p>
+            <w:pPr>
+              <w:rPr>
                 <w:sz w:val="24"/>
                 <w:szCs w:val="24"/>
               </w:rPr>
@@ -1702,7 +1641,6 @@
           <w:p>
             <w:pPr>
               <w:rPr>
-                <w:rFonts w:hint="eastAsia"/>
                 <w:sz w:val="24"/>
                 <w:szCs w:val="24"/>
               </w:rPr>
@@ -1729,21 +1667,19 @@
           <w:p>
             <w:pPr>
               <w:rPr>
-                <w:rFonts w:hint="eastAsia"/>
-                <w:sz w:val="24"/>
-                <w:szCs w:val="24"/>
-              </w:rPr>
-            </w:pPr>
-          </w:p>
-        </w:tc>
-        <w:tc>
-          <w:tcPr>
-            <w:tcW w:w="2841" w:type="dxa"/>
-          </w:tcPr>
-          <w:p>
-            <w:pPr>
-              <w:rPr>
-                <w:rFonts w:hint="eastAsia"/>
+                <w:sz w:val="24"/>
+                <w:szCs w:val="24"/>
+              </w:rPr>
+            </w:pPr>
+          </w:p>
+        </w:tc>
+        <w:tc>
+          <w:tcPr>
+            <w:tcW w:w="2841" w:type="dxa"/>
+          </w:tcPr>
+          <w:p>
+            <w:pPr>
+              <w:rPr>
                 <w:sz w:val="24"/>
                 <w:szCs w:val="24"/>
               </w:rPr>
@@ -1765,7 +1701,6 @@
           <w:p>
             <w:pPr>
               <w:rPr>
-                <w:rFonts w:hint="eastAsia"/>
                 <w:sz w:val="24"/>
                 <w:szCs w:val="24"/>
               </w:rPr>
@@ -1798,21 +1733,19 @@
           <w:p>
             <w:pPr>
               <w:rPr>
-                <w:rFonts w:hint="eastAsia"/>
-                <w:sz w:val="24"/>
-                <w:szCs w:val="24"/>
-              </w:rPr>
-            </w:pPr>
-          </w:p>
-        </w:tc>
-        <w:tc>
-          <w:tcPr>
-            <w:tcW w:w="2841" w:type="dxa"/>
-          </w:tcPr>
-          <w:p>
-            <w:pPr>
-              <w:rPr>
-                <w:rFonts w:hint="eastAsia"/>
+                <w:sz w:val="24"/>
+                <w:szCs w:val="24"/>
+              </w:rPr>
+            </w:pPr>
+          </w:p>
+        </w:tc>
+        <w:tc>
+          <w:tcPr>
+            <w:tcW w:w="2841" w:type="dxa"/>
+          </w:tcPr>
+          <w:p>
+            <w:pPr>
+              <w:rPr>
                 <w:sz w:val="24"/>
                 <w:szCs w:val="24"/>
               </w:rPr>
@@ -1834,7 +1767,6 @@
           <w:p>
             <w:pPr>
               <w:rPr>
-                <w:rFonts w:hint="eastAsia"/>
                 <w:sz w:val="24"/>
                 <w:szCs w:val="24"/>
               </w:rPr>
@@ -1867,21 +1799,19 @@
           <w:p>
             <w:pPr>
               <w:rPr>
-                <w:rFonts w:hint="eastAsia"/>
-                <w:sz w:val="24"/>
-                <w:szCs w:val="24"/>
-              </w:rPr>
-            </w:pPr>
-          </w:p>
-        </w:tc>
-        <w:tc>
-          <w:tcPr>
-            <w:tcW w:w="2841" w:type="dxa"/>
-          </w:tcPr>
-          <w:p>
-            <w:pPr>
-              <w:rPr>
-                <w:rFonts w:hint="eastAsia"/>
+                <w:sz w:val="24"/>
+                <w:szCs w:val="24"/>
+              </w:rPr>
+            </w:pPr>
+          </w:p>
+        </w:tc>
+        <w:tc>
+          <w:tcPr>
+            <w:tcW w:w="2841" w:type="dxa"/>
+          </w:tcPr>
+          <w:p>
+            <w:pPr>
+              <w:rPr>
                 <w:sz w:val="24"/>
                 <w:szCs w:val="24"/>
               </w:rPr>
@@ -1903,7 +1833,6 @@
           <w:p>
             <w:pPr>
               <w:rPr>
-                <w:rFonts w:hint="eastAsia"/>
                 <w:sz w:val="24"/>
                 <w:szCs w:val="24"/>
               </w:rPr>
@@ -1930,21 +1859,19 @@
           <w:p>
             <w:pPr>
               <w:rPr>
-                <w:rFonts w:hint="eastAsia"/>
-                <w:sz w:val="24"/>
-                <w:szCs w:val="24"/>
-              </w:rPr>
-            </w:pPr>
-          </w:p>
-        </w:tc>
-        <w:tc>
-          <w:tcPr>
-            <w:tcW w:w="2841" w:type="dxa"/>
-          </w:tcPr>
-          <w:p>
-            <w:pPr>
-              <w:rPr>
-                <w:rFonts w:hint="eastAsia"/>
+                <w:sz w:val="24"/>
+                <w:szCs w:val="24"/>
+              </w:rPr>
+            </w:pPr>
+          </w:p>
+        </w:tc>
+        <w:tc>
+          <w:tcPr>
+            <w:tcW w:w="2841" w:type="dxa"/>
+          </w:tcPr>
+          <w:p>
+            <w:pPr>
+              <w:rPr>
                 <w:sz w:val="24"/>
                 <w:szCs w:val="24"/>
               </w:rPr>
@@ -1966,7 +1893,6 @@
           <w:p>
             <w:pPr>
               <w:rPr>
-                <w:rFonts w:hint="eastAsia"/>
                 <w:sz w:val="24"/>
                 <w:szCs w:val="24"/>
               </w:rPr>
@@ -2121,7 +2047,6 @@
           <w:p>
             <w:pPr>
               <w:rPr>
-                <w:rFonts w:hint="eastAsia"/>
                 <w:sz w:val="24"/>
                 <w:szCs w:val="24"/>
               </w:rPr>
@@ -2143,7 +2068,6 @@
           <w:p>
             <w:pPr>
               <w:rPr>
-                <w:rFonts w:hint="eastAsia"/>
                 <w:sz w:val="24"/>
                 <w:szCs w:val="24"/>
               </w:rPr>
@@ -2165,7 +2089,6 @@
           <w:p>
             <w:pPr>
               <w:rPr>
-                <w:rFonts w:hint="eastAsia"/>
                 <w:sz w:val="24"/>
                 <w:szCs w:val="24"/>
               </w:rPr>
@@ -2192,21 +2115,19 @@
           <w:p>
             <w:pPr>
               <w:rPr>
-                <w:rFonts w:hint="eastAsia"/>
-                <w:sz w:val="24"/>
-                <w:szCs w:val="24"/>
-              </w:rPr>
-            </w:pPr>
-          </w:p>
-        </w:tc>
-        <w:tc>
-          <w:tcPr>
-            <w:tcW w:w="2841" w:type="dxa"/>
-          </w:tcPr>
-          <w:p>
-            <w:pPr>
-              <w:rPr>
-                <w:rFonts w:hint="eastAsia"/>
+                <w:sz w:val="24"/>
+                <w:szCs w:val="24"/>
+              </w:rPr>
+            </w:pPr>
+          </w:p>
+        </w:tc>
+        <w:tc>
+          <w:tcPr>
+            <w:tcW w:w="2841" w:type="dxa"/>
+          </w:tcPr>
+          <w:p>
+            <w:pPr>
+              <w:rPr>
                 <w:sz w:val="24"/>
                 <w:szCs w:val="24"/>
               </w:rPr>
@@ -2228,7 +2149,6 @@
           <w:p>
             <w:pPr>
               <w:rPr>
-                <w:rFonts w:hint="eastAsia"/>
                 <w:sz w:val="24"/>
                 <w:szCs w:val="24"/>
               </w:rPr>
@@ -2255,21 +2175,19 @@
           <w:p>
             <w:pPr>
               <w:rPr>
-                <w:rFonts w:hint="eastAsia"/>
-                <w:sz w:val="24"/>
-                <w:szCs w:val="24"/>
-              </w:rPr>
-            </w:pPr>
-          </w:p>
-        </w:tc>
-        <w:tc>
-          <w:tcPr>
-            <w:tcW w:w="2841" w:type="dxa"/>
-          </w:tcPr>
-          <w:p>
-            <w:pPr>
-              <w:rPr>
-                <w:rFonts w:hint="eastAsia"/>
+                <w:sz w:val="24"/>
+                <w:szCs w:val="24"/>
+              </w:rPr>
+            </w:pPr>
+          </w:p>
+        </w:tc>
+        <w:tc>
+          <w:tcPr>
+            <w:tcW w:w="2841" w:type="dxa"/>
+          </w:tcPr>
+          <w:p>
+            <w:pPr>
+              <w:rPr>
                 <w:sz w:val="24"/>
                 <w:szCs w:val="24"/>
               </w:rPr>
@@ -2291,7 +2209,6 @@
           <w:p>
             <w:pPr>
               <w:rPr>
-                <w:rFonts w:hint="eastAsia"/>
                 <w:sz w:val="24"/>
                 <w:szCs w:val="24"/>
               </w:rPr>
@@ -2318,21 +2235,19 @@
           <w:p>
             <w:pPr>
               <w:rPr>
-                <w:rFonts w:hint="eastAsia"/>
-                <w:sz w:val="24"/>
-                <w:szCs w:val="24"/>
-              </w:rPr>
-            </w:pPr>
-          </w:p>
-        </w:tc>
-        <w:tc>
-          <w:tcPr>
-            <w:tcW w:w="2841" w:type="dxa"/>
-          </w:tcPr>
-          <w:p>
-            <w:pPr>
-              <w:rPr>
-                <w:rFonts w:hint="eastAsia"/>
+                <w:sz w:val="24"/>
+                <w:szCs w:val="24"/>
+              </w:rPr>
+            </w:pPr>
+          </w:p>
+        </w:tc>
+        <w:tc>
+          <w:tcPr>
+            <w:tcW w:w="2841" w:type="dxa"/>
+          </w:tcPr>
+          <w:p>
+            <w:pPr>
+              <w:rPr>
                 <w:sz w:val="24"/>
                 <w:szCs w:val="24"/>
               </w:rPr>
@@ -2354,7 +2269,6 @@
           <w:p>
             <w:pPr>
               <w:rPr>
-                <w:rFonts w:hint="eastAsia"/>
                 <w:sz w:val="24"/>
                 <w:szCs w:val="24"/>
               </w:rPr>
@@ -2397,21 +2311,19 @@
           <w:p>
             <w:pPr>
               <w:rPr>
-                <w:rFonts w:hint="eastAsia"/>
-                <w:sz w:val="24"/>
-                <w:szCs w:val="24"/>
-              </w:rPr>
-            </w:pPr>
-          </w:p>
-        </w:tc>
-        <w:tc>
-          <w:tcPr>
-            <w:tcW w:w="2841" w:type="dxa"/>
-          </w:tcPr>
-          <w:p>
-            <w:pPr>
-              <w:rPr>
-                <w:rFonts w:hint="eastAsia"/>
+                <w:sz w:val="24"/>
+                <w:szCs w:val="24"/>
+              </w:rPr>
+            </w:pPr>
+          </w:p>
+        </w:tc>
+        <w:tc>
+          <w:tcPr>
+            <w:tcW w:w="2841" w:type="dxa"/>
+          </w:tcPr>
+          <w:p>
+            <w:pPr>
+              <w:rPr>
                 <w:sz w:val="24"/>
                 <w:szCs w:val="24"/>
               </w:rPr>
@@ -2433,7 +2345,6 @@
           <w:p>
             <w:pPr>
               <w:rPr>
-                <w:rFonts w:hint="eastAsia"/>
                 <w:sz w:val="24"/>
                 <w:szCs w:val="24"/>
               </w:rPr>
@@ -2476,21 +2387,19 @@
           <w:p>
             <w:pPr>
               <w:rPr>
-                <w:rFonts w:hint="eastAsia"/>
-                <w:sz w:val="24"/>
-                <w:szCs w:val="24"/>
-              </w:rPr>
-            </w:pPr>
-          </w:p>
-        </w:tc>
-        <w:tc>
-          <w:tcPr>
-            <w:tcW w:w="2841" w:type="dxa"/>
-          </w:tcPr>
-          <w:p>
-            <w:pPr>
-              <w:rPr>
-                <w:rFonts w:hint="eastAsia"/>
+                <w:sz w:val="24"/>
+                <w:szCs w:val="24"/>
+              </w:rPr>
+            </w:pPr>
+          </w:p>
+        </w:tc>
+        <w:tc>
+          <w:tcPr>
+            <w:tcW w:w="2841" w:type="dxa"/>
+          </w:tcPr>
+          <w:p>
+            <w:pPr>
+              <w:rPr>
                 <w:sz w:val="24"/>
                 <w:szCs w:val="24"/>
               </w:rPr>
@@ -2512,7 +2421,6 @@
           <w:p>
             <w:pPr>
               <w:rPr>
-                <w:rFonts w:hint="eastAsia"/>
                 <w:sz w:val="24"/>
                 <w:szCs w:val="24"/>
               </w:rPr>
@@ -2545,21 +2453,19 @@
           <w:p>
             <w:pPr>
               <w:rPr>
-                <w:rFonts w:hint="eastAsia"/>
-                <w:sz w:val="24"/>
-                <w:szCs w:val="24"/>
-              </w:rPr>
-            </w:pPr>
-          </w:p>
-        </w:tc>
-        <w:tc>
-          <w:tcPr>
-            <w:tcW w:w="2841" w:type="dxa"/>
-          </w:tcPr>
-          <w:p>
-            <w:pPr>
-              <w:rPr>
-                <w:rFonts w:hint="eastAsia"/>
+                <w:sz w:val="24"/>
+                <w:szCs w:val="24"/>
+              </w:rPr>
+            </w:pPr>
+          </w:p>
+        </w:tc>
+        <w:tc>
+          <w:tcPr>
+            <w:tcW w:w="2841" w:type="dxa"/>
+          </w:tcPr>
+          <w:p>
+            <w:pPr>
+              <w:rPr>
                 <w:sz w:val="24"/>
                 <w:szCs w:val="24"/>
               </w:rPr>
@@ -2581,7 +2487,6 @@
           <w:p>
             <w:pPr>
               <w:rPr>
-                <w:rFonts w:hint="eastAsia"/>
                 <w:sz w:val="24"/>
                 <w:szCs w:val="24"/>
               </w:rPr>
@@ -2614,21 +2519,19 @@
           <w:p>
             <w:pPr>
               <w:rPr>
-                <w:rFonts w:hint="eastAsia"/>
-                <w:sz w:val="24"/>
-                <w:szCs w:val="24"/>
-              </w:rPr>
-            </w:pPr>
-          </w:p>
-        </w:tc>
-        <w:tc>
-          <w:tcPr>
-            <w:tcW w:w="2841" w:type="dxa"/>
-          </w:tcPr>
-          <w:p>
-            <w:pPr>
-              <w:rPr>
-                <w:rFonts w:hint="eastAsia"/>
+                <w:sz w:val="24"/>
+                <w:szCs w:val="24"/>
+              </w:rPr>
+            </w:pPr>
+          </w:p>
+        </w:tc>
+        <w:tc>
+          <w:tcPr>
+            <w:tcW w:w="2841" w:type="dxa"/>
+          </w:tcPr>
+          <w:p>
+            <w:pPr>
+              <w:rPr>
                 <w:sz w:val="24"/>
                 <w:szCs w:val="24"/>
               </w:rPr>
@@ -2650,7 +2553,6 @@
           <w:p>
             <w:pPr>
               <w:rPr>
-                <w:rFonts w:hint="eastAsia"/>
                 <w:sz w:val="24"/>
                 <w:szCs w:val="24"/>
               </w:rPr>
@@ -2675,21 +2577,19 @@
           <w:p>
             <w:pPr>
               <w:rPr>
-                <w:rFonts w:hint="eastAsia"/>
-                <w:sz w:val="24"/>
-                <w:szCs w:val="24"/>
-              </w:rPr>
-            </w:pPr>
-          </w:p>
-        </w:tc>
-        <w:tc>
-          <w:tcPr>
-            <w:tcW w:w="2841" w:type="dxa"/>
-          </w:tcPr>
-          <w:p>
-            <w:pPr>
-              <w:rPr>
-                <w:rFonts w:hint="eastAsia"/>
+                <w:sz w:val="24"/>
+                <w:szCs w:val="24"/>
+              </w:rPr>
+            </w:pPr>
+          </w:p>
+        </w:tc>
+        <w:tc>
+          <w:tcPr>
+            <w:tcW w:w="2841" w:type="dxa"/>
+          </w:tcPr>
+          <w:p>
+            <w:pPr>
+              <w:rPr>
                 <w:sz w:val="24"/>
                 <w:szCs w:val="24"/>
               </w:rPr>
@@ -2739,7 +2639,7 @@
 </file>
 
 <file path=word/styles.xml><?xml version="1.0" encoding="utf-8"?>
-<w:styles xmlns:mc="http://schemas.openxmlformats.org/markup-compatibility/2006" xmlns:r="http://schemas.openxmlformats.org/officeDocument/2006/relationships" xmlns:w="http://schemas.openxmlformats.org/wordprocessingml/2006/main" xmlns:w14="http://schemas.microsoft.com/office/word/2010/wordml" mc:Ignorable="w14">
+<w:styles xmlns:mc="http://schemas.openxmlformats.org/markup-compatibility/2006" xmlns:r="http://schemas.openxmlformats.org/officeDocument/2006/relationships" xmlns:w="http://schemas.openxmlformats.org/wordprocessingml/2006/main" xmlns:w14="http://schemas.microsoft.com/office/word/2010/wordml" xmlns:w15="http://schemas.microsoft.com/office/word/2012/wordml" mc:Ignorable="w14 w15">
   <w:docDefaults>
     <w:rPrDefault>
       <w:rPr>
@@ -2752,394 +2652,378 @@
     </w:rPrDefault>
     <w:pPrDefault/>
   </w:docDefaults>
-  <w:latentStyles w:defLockedState="0" w:defUIPriority="99" w:defSemiHidden="1" w:defUnhideWhenUsed="1" w:defQFormat="0" w:count="267">
-    <w:lsdException w:name="Normal" w:semiHidden="0" w:uiPriority="0" w:unhideWhenUsed="0" w:qFormat="1"/>
-    <w:lsdException w:name="heading 1" w:semiHidden="0" w:uiPriority="9" w:unhideWhenUsed="0" w:qFormat="1"/>
-    <w:lsdException w:name="heading 2" w:uiPriority="9" w:qFormat="1"/>
-    <w:lsdException w:name="heading 3" w:uiPriority="9" w:qFormat="1"/>
-    <w:lsdException w:name="heading 4" w:uiPriority="9" w:qFormat="1"/>
-    <w:lsdException w:name="heading 5" w:uiPriority="9" w:qFormat="1"/>
-    <w:lsdException w:name="heading 6" w:uiPriority="9" w:qFormat="1"/>
-    <w:lsdException w:name="heading 7" w:uiPriority="9" w:qFormat="1"/>
-    <w:lsdException w:name="heading 8" w:uiPriority="9" w:qFormat="1"/>
-    <w:lsdException w:name="heading 9" w:uiPriority="9" w:qFormat="1"/>
-    <w:lsdException w:name="toc 1" w:uiPriority="39"/>
-    <w:lsdException w:name="toc 2" w:uiPriority="39"/>
-    <w:lsdException w:name="toc 3" w:uiPriority="39"/>
-    <w:lsdException w:name="toc 4" w:uiPriority="39"/>
-    <w:lsdException w:name="toc 5" w:uiPriority="39"/>
-    <w:lsdException w:name="toc 6" w:uiPriority="39"/>
-    <w:lsdException w:name="toc 7" w:uiPriority="39"/>
-    <w:lsdException w:name="toc 8" w:uiPriority="39"/>
-    <w:lsdException w:name="toc 9" w:uiPriority="39"/>
-    <w:lsdException w:name="caption" w:uiPriority="35" w:qFormat="1"/>
-    <w:lsdException w:name="Title" w:semiHidden="0" w:uiPriority="10" w:unhideWhenUsed="0" w:qFormat="1"/>
-    <w:lsdException w:name="Default Paragraph Font" w:uiPriority="1"/>
-    <w:lsdException w:name="Subtitle" w:semiHidden="0" w:uiPriority="11" w:unhideWhenUsed="0" w:qFormat="1"/>
-    <w:lsdException w:name="Strong" w:semiHidden="0" w:uiPriority="22" w:unhideWhenUsed="0" w:qFormat="1"/>
-    <w:lsdException w:name="Emphasis" w:semiHidden="0" w:uiPriority="20" w:unhideWhenUsed="0" w:qFormat="1"/>
-    <w:lsdException w:name="Table Grid" w:semiHidden="0" w:uiPriority="59" w:unhideWhenUsed="0"/>
-    <w:lsdException w:name="Placeholder Text" w:unhideWhenUsed="0"/>
-    <w:lsdException w:name="No Spacing" w:semiHidden="0" w:uiPriority="1" w:unhideWhenUsed="0" w:qFormat="1"/>
-    <w:lsdException w:name="Light Shading" w:semiHidden="0" w:uiPriority="60" w:unhideWhenUsed="0"/>
-    <w:lsdException w:name="Light List" w:semiHidden="0" w:uiPriority="61" w:unhideWhenUsed="0"/>
-    <w:lsdException w:name="Light Grid" w:semiHidden="0" w:uiPriority="62" w:unhideWhenUsed="0"/>
-    <w:lsdException w:name="Medium Shading 1" w:semiHidden="0" w:uiPriority="63" w:unhideWhenUsed="0"/>
-    <w:lsdException w:name="Medium Shading 2" w:semiHidden="0" w:uiPriority="64" w:unhideWhenUsed="0"/>
-    <w:lsdException w:name="Medium List 1" w:semiHidden="0" w:uiPriority="65" w:unhideWhenUsed="0"/>
-    <w:lsdException w:name="Medium List 2" w:semiHidden="0" w:uiPriority="66" w:unhideWhenUsed="0"/>
-    <w:lsdException w:name="Medium Grid 1" w:semiHidden="0" w:uiPriority="67" w:unhideWhenUsed="0"/>
-    <w:lsdException w:name="Medium Grid 2" w:semiHidden="0" w:uiPriority="68" w:unhideWhenUsed="0"/>
-    <w:lsdException w:name="Medium Grid 3" w:semiHidden="0" w:uiPriority="69" w:unhideWhenUsed="0"/>
-    <w:lsdException w:name="Dark List" w:semiHidden="0" w:uiPriority="70" w:unhideWhenUsed="0"/>
-    <w:lsdException w:name="Colorful Shading" w:semiHidden="0" w:uiPriority="71" w:unhideWhenUsed="0"/>
-    <w:lsdException w:name="Colorful List" w:semiHidden="0" w:uiPriority="72" w:unhideWhenUsed="0"/>
-    <w:lsdException w:name="Colorful Grid" w:semiHidden="0" w:uiPriority="73" w:unhideWhenUsed="0"/>
-    <w:lsdException w:name="Light Shading Accent 1" w:semiHidden="0" w:uiPriority="60" w:unhideWhenUsed="0"/>
-    <w:lsdException w:name="Light List Accent 1" w:semiHidden="0" w:uiPriority="61" w:unhideWhenUsed="0"/>
-    <w:lsdException w:name="Light Grid Accent 1" w:semiHidden="0" w:uiPriority="62" w:unhideWhenUsed="0"/>
-    <w:lsdException w:name="Medium Shading 1 Accent 1" w:semiHidden="0" w:uiPriority="63" w:unhideWhenUsed="0"/>
-    <w:lsdException w:name="Medium Shading 2 Accent 1" w:semiHidden="0" w:uiPriority="64" w:unhideWhenUsed="0"/>
-    <w:lsdException w:name="Medium List 1 Accent 1" w:semiHidden="0" w:uiPriority="65" w:unhideWhenUsed="0"/>
-    <w:lsdException w:name="Revision" w:unhideWhenUsed="0"/>
-    <w:lsdException w:name="List Paragraph" w:semiHidden="0" w:uiPriority="34" w:unhideWhenUsed="0" w:qFormat="1"/>
-    <w:lsdException w:name="Quote" w:semiHidden="0" w:uiPriority="29" w:unhideWhenUsed="0" w:qFormat="1"/>
-    <w:lsdException w:name="Intense Quote" w:semiHidden="0" w:uiPriority="30" w:unhideWhenUsed="0" w:qFormat="1"/>
-    <w:lsdException w:name="Medium List 2 Accent 1" w:semiHidden="0" w:uiPriority="66" w:unhideWhenUsed="0"/>
-    <w:lsdException w:name="Medium Grid 1 Accent 1" w:semiHidden="0" w:uiPriority="67" w:unhideWhenUsed="0"/>
-    <w:lsdException w:name="Medium Grid 2 Accent 1" w:semiHidden="0" w:uiPriority="68" w:unhideWhenUsed="0"/>
-    <w:lsdException w:name="Medium Grid 3 Accent 1" w:semiHidden="0" w:uiPriority="69" w:unhideWhenUsed="0"/>
-    <w:lsdException w:name="Dark List Accent 1" w:semiHidden="0" w:uiPriority="70" w:unhideWhenUsed="0"/>
-    <w:lsdException w:name="Colorful Shading Accent 1" w:semiHidden="0" w:uiPriority="71" w:unhideWhenUsed="0"/>
-    <w:lsdException w:name="Colorful List Accent 1" w:semiHidden="0" w:uiPriority="72" w:unhideWhenUsed="0"/>
-    <w:lsdException w:name="Colorful Grid Accent 1" w:semiHidden="0" w:uiPriority="73" w:unhideWhenUsed="0"/>
-    <w:lsdException w:name="Light Shading Accent 2" w:semiHidden="0" w:uiPriority="60" w:unhideWhenUsed="0"/>
-    <w:lsdException w:name="Light List Accent 2" w:semiHidden="0" w:uiPriority="61" w:unhideWhenUsed="0"/>
-    <w:lsdException w:name="Light Grid Accent 2" w:semiHidden="0" w:uiPriority="62" w:unhideWhenUsed="0"/>
-    <w:lsdException w:name="Medium Shading 1 Accent 2" w:semiHidden="0" w:uiPriority="63" w:unhideWhenUsed="0"/>
-    <w:lsdException w:name="Medium Shading 2 Accent 2" w:semiHidden="0" w:uiPriority="64" w:unhideWhenUsed="0"/>
-    <w:lsdException w:name="Medium List 1 Accent 2" w:semiHidden="0" w:uiPriority="65" w:unhideWhenUsed="0"/>
-    <w:lsdException w:name="Medium List 2 Accent 2" w:semiHidden="0" w:uiPriority="66" w:unhideWhenUsed="0"/>
-    <w:lsdException w:name="Medium Grid 1 Accent 2" w:semiHidden="0" w:uiPriority="67" w:unhideWhenUsed="0"/>
-    <w:lsdException w:name="Medium Grid 2 Accent 2" w:semiHidden="0" w:uiPriority="68" w:unhideWhenUsed="0"/>
-    <w:lsdException w:name="Medium Grid 3 Accent 2" w:semiHidden="0" w:uiPriority="69" w:unhideWhenUsed="0"/>
-    <w:lsdException w:name="Dark List Accent 2" w:semiHidden="0" w:uiPriority="70" w:unhideWhenUsed="0"/>
-    <w:lsdException w:name="Colorful Shading Accent 2" w:semiHidden="0" w:uiPriority="71" w:unhideWhenUsed="0"/>
-    <w:lsdException w:name="Colorful List Accent 2" w:semiHidden="0" w:uiPriority="72" w:unhideWhenUsed="0"/>
-    <w:lsdException w:name="Colorful Grid Accent 2" w:semiHidden="0" w:uiPriority="73" w:unhideWhenUsed="0"/>
-    <w:lsdException w:name="Light Shading Accent 3" w:semiHidden="0" w:uiPriority="60" w:unhideWhenUsed="0"/>
-    <w:lsdException w:name="Light List Accent 3" w:semiHidden="0" w:uiPriority="61" w:unhideWhenUsed="0"/>
-    <w:lsdException w:name="Light Grid Accent 3" w:semiHidden="0" w:uiPriority="62" w:unhideWhenUsed="0"/>
-    <w:lsdException w:name="Medium Shading 1 Accent 3" w:semiHidden="0" w:uiPriority="63" w:unhideWhenUsed="0"/>
-    <w:lsdException w:name="Medium Shading 2 Accent 3" w:semiHidden="0" w:uiPriority="64" w:unhideWhenUsed="0"/>
-    <w:lsdException w:name="Medium List 1 Accent 3" w:semiHidden="0" w:uiPriority="65" w:unhideWhenUsed="0"/>
-    <w:lsdException w:name="Medium List 2 Accent 3" w:semiHidden="0" w:uiPriority="66" w:unhideWhenUsed="0"/>
-    <w:lsdException w:name="Medium Grid 1 Accent 3" w:semiHidden="0" w:uiPriority="67" w:unhideWhenUsed="0"/>
-    <w:lsdException w:name="Medium Grid 2 Accent 3" w:semiHidden="0" w:uiPriority="68" w:unhideWhenUsed="0"/>
-    <w:lsdException w:name="Medium Grid 3 Accent 3" w:semiHidden="0" w:uiPriority="69" w:unhideWhenUsed="0"/>
-    <w:lsdException w:name="Dark List Accent 3" w:semiHidden="0" w:uiPriority="70" w:unhideWhenUsed="0"/>
-    <w:lsdException w:name="Colorful Shading Accent 3" w:semiHidden="0" w:uiPriority="71" w:unhideWhenUsed="0"/>
-    <w:lsdException w:name="Colorful List Accent 3" w:semiHidden="0" w:uiPriority="72" w:unhideWhenUsed="0"/>
-    <w:lsdException w:name="Colorful Grid Accent 3" w:semiHidden="0" w:uiPriority="73" w:unhideWhenUsed="0"/>
-    <w:lsdException w:name="Light Shading Accent 4" w:semiHidden="0" w:uiPriority="60" w:unhideWhenUsed="0"/>
-    <w:lsdException w:name="Light List Accent 4" w:semiHidden="0" w:uiPriority="61" w:unhideWhenUsed="0"/>
-    <w:lsdException w:name="Light Grid Accent 4" w:semiHidden="0" w:uiPriority="62" w:unhideWhenUsed="0"/>
-    <w:lsdException w:name="Medium Shading 1 Accent 4" w:semiHidden="0" w:uiPriority="63" w:unhideWhenUsed="0"/>
-    <w:lsdException w:name="Medium Shading 2 Accent 4" w:semiHidden="0" w:uiPriority="64" w:unhideWhenUsed="0"/>
-    <w:lsdException w:name="Medium List 1 Accent 4" w:semiHidden="0" w:uiPriority="65" w:unhideWhenUsed="0"/>
-    <w:lsdException w:name="Medium List 2 Accent 4" w:semiHidden="0" w:uiPriority="66" w:unhideWhenUsed="0"/>
-    <w:lsdException w:name="Medium Grid 1 Accent 4" w:semiHidden="0" w:uiPriority="67" w:unhideWhenUsed="0"/>
-    <w:lsdException w:name="Medium Grid 2 Accent 4" w:semiHidden="0" w:uiPriority="68" w:unhideWhenUsed="0"/>
-    <w:lsdException w:name="Medium Grid 3 Accent 4" w:semiHidden="0" w:uiPriority="69" w:unhideWhenUsed="0"/>
-    <w:lsdException w:name="Dark List Accent 4" w:semiHidden="0" w:uiPriority="70" w:unhideWhenUsed="0"/>
-    <w:lsdException w:name="Colorful Shading Accent 4" w:semiHidden="0" w:uiPriority="71" w:unhideWhenUsed="0"/>
-    <w:lsdException w:name="Colorful List Accent 4" w:semiHidden="0" w:uiPriority="72" w:unhideWhenUsed="0"/>
-    <w:lsdException w:name="Colorful Grid Accent 4" w:semiHidden="0" w:uiPriority="73" w:unhideWhenUsed="0"/>
-    <w:lsdException w:name="Light Shading Accent 5" w:semiHidden="0" w:uiPriority="60" w:unhideWhenUsed="0"/>
-    <w:lsdException w:name="Light List Accent 5" w:semiHidden="0" w:uiPriority="61" w:unhideWhenUsed="0"/>
-    <w:lsdException w:name="Light Grid Accent 5" w:semiHidden="0" w:uiPriority="62" w:unhideWhenUsed="0"/>
-    <w:lsdException w:name="Medium Shading 1 Accent 5" w:semiHidden="0" w:uiPriority="63" w:unhideWhenUsed="0"/>
-    <w:lsdException w:name="Medium Shading 2 Accent 5" w:semiHidden="0" w:uiPriority="64" w:unhideWhenUsed="0"/>
-    <w:lsdException w:name="Medium List 1 Accent 5" w:semiHidden="0" w:uiPriority="65" w:unhideWhenUsed="0"/>
-    <w:lsdException w:name="Medium List 2 Accent 5" w:semiHidden="0" w:uiPriority="66" w:unhideWhenUsed="0"/>
-    <w:lsdException w:name="Medium Grid 1 Accent 5" w:semiHidden="0" w:uiPriority="67" w:unhideWhenUsed="0"/>
-    <w:lsdException w:name="Medium Grid 2 Accent 5" w:semiHidden="0" w:uiPriority="68" w:unhideWhenUsed="0"/>
-    <w:lsdException w:name="Medium Grid 3 Accent 5" w:semiHidden="0" w:uiPriority="69" w:unhideWhenUsed="0"/>
-    <w:lsdException w:name="Dark List Accent 5" w:semiHidden="0" w:uiPriority="70" w:unhideWhenUsed="0"/>
-    <w:lsdException w:name="Colorful Shading Accent 5" w:semiHidden="0" w:uiPriority="71" w:unhideWhenUsed="0"/>
-    <w:lsdException w:name="Colorful List Accent 5" w:semiHidden="0" w:uiPriority="72" w:unhideWhenUsed="0"/>
-    <w:lsdException w:name="Colorful Grid Accent 5" w:semiHidden="0" w:uiPriority="73" w:unhideWhenUsed="0"/>
-    <w:lsdException w:name="Light Shading Accent 6" w:semiHidden="0" w:uiPriority="60" w:unhideWhenUsed="0"/>
-    <w:lsdException w:name="Light List Accent 6" w:semiHidden="0" w:uiPriority="61" w:unhideWhenUsed="0"/>
-    <w:lsdException w:name="Light Grid Accent 6" w:semiHidden="0" w:uiPriority="62" w:unhideWhenUsed="0"/>
-    <w:lsdException w:name="Medium Shading 1 Accent 6" w:semiHidden="0" w:uiPriority="63" w:unhideWhenUsed="0"/>
-    <w:lsdException w:name="Medium Shading 2 Accent 6" w:semiHidden="0" w:uiPriority="64" w:unhideWhenUsed="0"/>
-    <w:lsdException w:name="Medium List 1 Accent 6" w:semiHidden="0" w:uiPriority="65" w:unhideWhenUsed="0"/>
-    <w:lsdException w:name="Medium List 2 Accent 6" w:semiHidden="0" w:uiPriority="66" w:unhideWhenUsed="0"/>
-    <w:lsdException w:name="Medium Grid 1 Accent 6" w:semiHidden="0" w:uiPriority="67" w:unhideWhenUsed="0"/>
-    <w:lsdException w:name="Medium Grid 2 Accent 6" w:semiHidden="0" w:uiPriority="68" w:unhideWhenUsed="0"/>
-    <w:lsdException w:name="Medium Grid 3 Accent 6" w:semiHidden="0" w:uiPriority="69" w:unhideWhenUsed="0"/>
-    <w:lsdException w:name="Dark List Accent 6" w:semiHidden="0" w:uiPriority="70" w:unhideWhenUsed="0"/>
-    <w:lsdException w:name="Colorful Shading Accent 6" w:semiHidden="0" w:uiPriority="71" w:unhideWhenUsed="0"/>
-    <w:lsdException w:name="Colorful List Accent 6" w:semiHidden="0" w:uiPriority="72" w:unhideWhenUsed="0"/>
-    <w:lsdException w:name="Colorful Grid Accent 6" w:semiHidden="0" w:uiPriority="73" w:unhideWhenUsed="0"/>
-    <w:lsdException w:name="Subtle Emphasis" w:semiHidden="0" w:uiPriority="19" w:unhideWhenUsed="0" w:qFormat="1"/>
-    <w:lsdException w:name="Intense Emphasis" w:semiHidden="0" w:uiPriority="21" w:unhideWhenUsed="0" w:qFormat="1"/>
-    <w:lsdException w:name="Subtle Reference" w:semiHidden="0" w:uiPriority="31" w:unhideWhenUsed="0" w:qFormat="1"/>
-    <w:lsdException w:name="Intense Reference" w:semiHidden="0" w:uiPriority="32" w:unhideWhenUsed="0" w:qFormat="1"/>
-    <w:lsdException w:name="Book Title" w:semiHidden="0" w:uiPriority="33" w:unhideWhenUsed="0" w:qFormat="1"/>
-    <w:lsdException w:name="Bibliography" w:uiPriority="37"/>
-    <w:lsdException w:name="TOC Heading" w:uiPriority="39" w:qFormat="1"/>
-  </w:latentStyles>
-  <w:style w:type="paragraph" w:default="1" w:styleId="a">
-    <w:name w:val="Normal"/>
-    <w:qFormat/>
-    <w:pPr>
-      <w:widowControl w:val="0"/>
-      <w:jc w:val="both"/>
-    </w:pPr>
-  </w:style>
-  <w:style w:type="paragraph" w:styleId="1">
-    <w:name w:val="heading 1"/>
-    <w:basedOn w:val="a"/>
-    <w:next w:val="a"/>
-    <w:link w:val="1Char"/>
-    <w:uiPriority w:val="9"/>
-    <w:qFormat/>
-    <w:rsid w:val="00A469F3"/>
-    <w:pPr>
-      <w:keepNext/>
-      <w:keepLines/>
-      <w:spacing w:before="340" w:after="330" w:line="578" w:lineRule="auto"/>
-      <w:outlineLvl w:val="0"/>
-    </w:pPr>
-    <w:rPr>
-      <w:b/>
-      <w:bCs/>
-      <w:kern w:val="44"/>
-      <w:sz w:val="44"/>
-      <w:szCs w:val="44"/>
-    </w:rPr>
-  </w:style>
-  <w:style w:type="character" w:default="1" w:styleId="a0">
-    <w:name w:val="Default Paragraph Font"/>
-    <w:uiPriority w:val="1"/>
-    <w:semiHidden/>
-    <w:unhideWhenUsed/>
-  </w:style>
-  <w:style w:type="table" w:default="1" w:styleId="a1">
-    <w:name w:val="Normal Table"/>
-    <w:uiPriority w:val="99"/>
-    <w:semiHidden/>
-    <w:unhideWhenUsed/>
-    <w:tblPr>
-      <w:tblInd w:w="0" w:type="dxa"/>
-      <w:tblCellMar>
-        <w:top w:w="0" w:type="dxa"/>
-        <w:left w:w="108" w:type="dxa"/>
-        <w:bottom w:w="0" w:type="dxa"/>
-        <w:right w:w="108" w:type="dxa"/>
-      </w:tblCellMar>
-    </w:tblPr>
-  </w:style>
-  <w:style w:type="numbering" w:default="1" w:styleId="a2">
-    <w:name w:val="No List"/>
-    <w:uiPriority w:val="99"/>
-    <w:semiHidden/>
-    <w:unhideWhenUsed/>
-  </w:style>
-  <w:style w:type="table" w:styleId="a3">
-    <w:name w:val="Table Grid"/>
-    <w:basedOn w:val="a1"/>
-    <w:uiPriority w:val="59"/>
-    <w:rsid w:val="008E239E"/>
-    <w:tblPr>
-      <w:tblInd w:w="0" w:type="dxa"/>
-      <w:tblBorders>
-        <w:top w:val="single" w:sz="4" w:space="0" w:color="auto"/>
-        <w:left w:val="single" w:sz="4" w:space="0" w:color="auto"/>
-        <w:bottom w:val="single" w:sz="4" w:space="0" w:color="auto"/>
-        <w:right w:val="single" w:sz="4" w:space="0" w:color="auto"/>
-        <w:insideH w:val="single" w:sz="4" w:space="0" w:color="auto"/>
-        <w:insideV w:val="single" w:sz="4" w:space="0" w:color="auto"/>
-      </w:tblBorders>
-      <w:tblCellMar>
-        <w:top w:w="0" w:type="dxa"/>
-        <w:left w:w="108" w:type="dxa"/>
-        <w:bottom w:w="0" w:type="dxa"/>
-        <w:right w:w="108" w:type="dxa"/>
-      </w:tblCellMar>
-    </w:tblPr>
-  </w:style>
-  <w:style w:type="character" w:customStyle="1" w:styleId="1Char">
-    <w:name w:val="标题 1 Char"/>
-    <w:basedOn w:val="a0"/>
-    <w:link w:val="1"/>
-    <w:uiPriority w:val="9"/>
-    <w:rsid w:val="00A469F3"/>
-    <w:rPr>
-      <w:b/>
-      <w:bCs/>
-      <w:kern w:val="44"/>
-      <w:sz w:val="44"/>
-      <w:szCs w:val="44"/>
-    </w:rPr>
-  </w:style>
-</w:styles>
-</file>
-
-<file path=word/stylesWithEffects.xml><?xml version="1.0" encoding="utf-8"?>
-<w:styles xmlns:wpc="http://schemas.microsoft.com/office/word/2010/wordprocessingCanvas" xmlns:mc="http://schemas.openxmlformats.org/markup-compatibility/2006" xmlns:o="urn:schemas-microsoft-com:office:office" xmlns:r="http://schemas.openxmlformats.org/officeDocument/2006/relationships" xmlns:m="http://schemas.openxmlformats.org/officeDocument/2006/math" xmlns:v="urn:schemas-microsoft-com:vml" xmlns:wp14="http://schemas.microsoft.com/office/word/2010/wordprocessingDrawing" xmlns:wp="http://schemas.openxmlformats.org/drawingml/2006/wordprocessingDrawing" xmlns:w10="urn:schemas-microsoft-com:office:word" xmlns:w="http://schemas.openxmlformats.org/wordprocessingml/2006/main" xmlns:w14="http://schemas.microsoft.com/office/word/2010/wordml" xmlns:wpg="http://schemas.microsoft.com/office/word/2010/wordprocessingGroup" xmlns:wpi="http://schemas.microsoft.com/office/word/2010/wordprocessingInk" xmlns:wne="http://schemas.microsoft.com/office/word/2006/wordml" xmlns:wps="http://schemas.microsoft.com/office/word/2010/wordprocessingShape" mc:Ignorable="w14 wp14">
-  <w:docDefaults>
-    <w:rPrDefault>
-      <w:rPr>
-        <w:rFonts w:asciiTheme="minorHAnsi" w:eastAsiaTheme="minorEastAsia" w:hAnsiTheme="minorHAnsi" w:cstheme="minorBidi"/>
-        <w:kern w:val="2"/>
-        <w:sz w:val="21"/>
-        <w:szCs w:val="22"/>
-        <w:lang w:val="en-US" w:eastAsia="zh-CN" w:bidi="ar-SA"/>
-      </w:rPr>
-    </w:rPrDefault>
-    <w:pPrDefault/>
-  </w:docDefaults>
-  <w:latentStyles w:defLockedState="0" w:defUIPriority="99" w:defSemiHidden="1" w:defUnhideWhenUsed="1" w:defQFormat="0" w:count="267">
-    <w:lsdException w:name="Normal" w:semiHidden="0" w:uiPriority="0" w:unhideWhenUsed="0" w:qFormat="1"/>
-    <w:lsdException w:name="heading 1" w:semiHidden="0" w:uiPriority="9" w:unhideWhenUsed="0" w:qFormat="1"/>
-    <w:lsdException w:name="heading 2" w:uiPriority="9" w:qFormat="1"/>
-    <w:lsdException w:name="heading 3" w:uiPriority="9" w:qFormat="1"/>
-    <w:lsdException w:name="heading 4" w:uiPriority="9" w:qFormat="1"/>
-    <w:lsdException w:name="heading 5" w:uiPriority="9" w:qFormat="1"/>
-    <w:lsdException w:name="heading 6" w:uiPriority="9" w:qFormat="1"/>
-    <w:lsdException w:name="heading 7" w:uiPriority="9" w:qFormat="1"/>
-    <w:lsdException w:name="heading 8" w:uiPriority="9" w:qFormat="1"/>
-    <w:lsdException w:name="heading 9" w:uiPriority="9" w:qFormat="1"/>
-    <w:lsdException w:name="toc 1" w:uiPriority="39"/>
-    <w:lsdException w:name="toc 2" w:uiPriority="39"/>
-    <w:lsdException w:name="toc 3" w:uiPriority="39"/>
-    <w:lsdException w:name="toc 4" w:uiPriority="39"/>
-    <w:lsdException w:name="toc 5" w:uiPriority="39"/>
-    <w:lsdException w:name="toc 6" w:uiPriority="39"/>
-    <w:lsdException w:name="toc 7" w:uiPriority="39"/>
-    <w:lsdException w:name="toc 8" w:uiPriority="39"/>
-    <w:lsdException w:name="toc 9" w:uiPriority="39"/>
-    <w:lsdException w:name="caption" w:uiPriority="35" w:qFormat="1"/>
-    <w:lsdException w:name="Title" w:semiHidden="0" w:uiPriority="10" w:unhideWhenUsed="0" w:qFormat="1"/>
-    <w:lsdException w:name="Default Paragraph Font" w:uiPriority="1"/>
-    <w:lsdException w:name="Subtitle" w:semiHidden="0" w:uiPriority="11" w:unhideWhenUsed="0" w:qFormat="1"/>
-    <w:lsdException w:name="Strong" w:semiHidden="0" w:uiPriority="22" w:unhideWhenUsed="0" w:qFormat="1"/>
-    <w:lsdException w:name="Emphasis" w:semiHidden="0" w:uiPriority="20" w:unhideWhenUsed="0" w:qFormat="1"/>
-    <w:lsdException w:name="Table Grid" w:semiHidden="0" w:uiPriority="59" w:unhideWhenUsed="0"/>
-    <w:lsdException w:name="Placeholder Text" w:unhideWhenUsed="0"/>
-    <w:lsdException w:name="No Spacing" w:semiHidden="0" w:uiPriority="1" w:unhideWhenUsed="0" w:qFormat="1"/>
-    <w:lsdException w:name="Light Shading" w:semiHidden="0" w:uiPriority="60" w:unhideWhenUsed="0"/>
-    <w:lsdException w:name="Light List" w:semiHidden="0" w:uiPriority="61" w:unhideWhenUsed="0"/>
-    <w:lsdException w:name="Light Grid" w:semiHidden="0" w:uiPriority="62" w:unhideWhenUsed="0"/>
-    <w:lsdException w:name="Medium Shading 1" w:semiHidden="0" w:uiPriority="63" w:unhideWhenUsed="0"/>
-    <w:lsdException w:name="Medium Shading 2" w:semiHidden="0" w:uiPriority="64" w:unhideWhenUsed="0"/>
-    <w:lsdException w:name="Medium List 1" w:semiHidden="0" w:uiPriority="65" w:unhideWhenUsed="0"/>
-    <w:lsdException w:name="Medium List 2" w:semiHidden="0" w:uiPriority="66" w:unhideWhenUsed="0"/>
-    <w:lsdException w:name="Medium Grid 1" w:semiHidden="0" w:uiPriority="67" w:unhideWhenUsed="0"/>
-    <w:lsdException w:name="Medium Grid 2" w:semiHidden="0" w:uiPriority="68" w:unhideWhenUsed="0"/>
-    <w:lsdException w:name="Medium Grid 3" w:semiHidden="0" w:uiPriority="69" w:unhideWhenUsed="0"/>
-    <w:lsdException w:name="Dark List" w:semiHidden="0" w:uiPriority="70" w:unhideWhenUsed="0"/>
-    <w:lsdException w:name="Colorful Shading" w:semiHidden="0" w:uiPriority="71" w:unhideWhenUsed="0"/>
-    <w:lsdException w:name="Colorful List" w:semiHidden="0" w:uiPriority="72" w:unhideWhenUsed="0"/>
-    <w:lsdException w:name="Colorful Grid" w:semiHidden="0" w:uiPriority="73" w:unhideWhenUsed="0"/>
-    <w:lsdException w:name="Light Shading Accent 1" w:semiHidden="0" w:uiPriority="60" w:unhideWhenUsed="0"/>
-    <w:lsdException w:name="Light List Accent 1" w:semiHidden="0" w:uiPriority="61" w:unhideWhenUsed="0"/>
-    <w:lsdException w:name="Light Grid Accent 1" w:semiHidden="0" w:uiPriority="62" w:unhideWhenUsed="0"/>
-    <w:lsdException w:name="Medium Shading 1 Accent 1" w:semiHidden="0" w:uiPriority="63" w:unhideWhenUsed="0"/>
-    <w:lsdException w:name="Medium Shading 2 Accent 1" w:semiHidden="0" w:uiPriority="64" w:unhideWhenUsed="0"/>
-    <w:lsdException w:name="Medium List 1 Accent 1" w:semiHidden="0" w:uiPriority="65" w:unhideWhenUsed="0"/>
-    <w:lsdException w:name="Revision" w:unhideWhenUsed="0"/>
-    <w:lsdException w:name="List Paragraph" w:semiHidden="0" w:uiPriority="34" w:unhideWhenUsed="0" w:qFormat="1"/>
-    <w:lsdException w:name="Quote" w:semiHidden="0" w:uiPriority="29" w:unhideWhenUsed="0" w:qFormat="1"/>
-    <w:lsdException w:name="Intense Quote" w:semiHidden="0" w:uiPriority="30" w:unhideWhenUsed="0" w:qFormat="1"/>
-    <w:lsdException w:name="Medium List 2 Accent 1" w:semiHidden="0" w:uiPriority="66" w:unhideWhenUsed="0"/>
-    <w:lsdException w:name="Medium Grid 1 Accent 1" w:semiHidden="0" w:uiPriority="67" w:unhideWhenUsed="0"/>
-    <w:lsdException w:name="Medium Grid 2 Accent 1" w:semiHidden="0" w:uiPriority="68" w:unhideWhenUsed="0"/>
-    <w:lsdException w:name="Medium Grid 3 Accent 1" w:semiHidden="0" w:uiPriority="69" w:unhideWhenUsed="0"/>
-    <w:lsdException w:name="Dark List Accent 1" w:semiHidden="0" w:uiPriority="70" w:unhideWhenUsed="0"/>
-    <w:lsdException w:name="Colorful Shading Accent 1" w:semiHidden="0" w:uiPriority="71" w:unhideWhenUsed="0"/>
-    <w:lsdException w:name="Colorful List Accent 1" w:semiHidden="0" w:uiPriority="72" w:unhideWhenUsed="0"/>
-    <w:lsdException w:name="Colorful Grid Accent 1" w:semiHidden="0" w:uiPriority="73" w:unhideWhenUsed="0"/>
-    <w:lsdException w:name="Light Shading Accent 2" w:semiHidden="0" w:uiPriority="60" w:unhideWhenUsed="0"/>
-    <w:lsdException w:name="Light List Accent 2" w:semiHidden="0" w:uiPriority="61" w:unhideWhenUsed="0"/>
-    <w:lsdException w:name="Light Grid Accent 2" w:semiHidden="0" w:uiPriority="62" w:unhideWhenUsed="0"/>
-    <w:lsdException w:name="Medium Shading 1 Accent 2" w:semiHidden="0" w:uiPriority="63" w:unhideWhenUsed="0"/>
-    <w:lsdException w:name="Medium Shading 2 Accent 2" w:semiHidden="0" w:uiPriority="64" w:unhideWhenUsed="0"/>
-    <w:lsdException w:name="Medium List 1 Accent 2" w:semiHidden="0" w:uiPriority="65" w:unhideWhenUsed="0"/>
-    <w:lsdException w:name="Medium List 2 Accent 2" w:semiHidden="0" w:uiPriority="66" w:unhideWhenUsed="0"/>
-    <w:lsdException w:name="Medium Grid 1 Accent 2" w:semiHidden="0" w:uiPriority="67" w:unhideWhenUsed="0"/>
-    <w:lsdException w:name="Medium Grid 2 Accent 2" w:semiHidden="0" w:uiPriority="68" w:unhideWhenUsed="0"/>
-    <w:lsdException w:name="Medium Grid 3 Accent 2" w:semiHidden="0" w:uiPriority="69" w:unhideWhenUsed="0"/>
-    <w:lsdException w:name="Dark List Accent 2" w:semiHidden="0" w:uiPriority="70" w:unhideWhenUsed="0"/>
-    <w:lsdException w:name="Colorful Shading Accent 2" w:semiHidden="0" w:uiPriority="71" w:unhideWhenUsed="0"/>
-    <w:lsdException w:name="Colorful List Accent 2" w:semiHidden="0" w:uiPriority="72" w:unhideWhenUsed="0"/>
-    <w:lsdException w:name="Colorful Grid Accent 2" w:semiHidden="0" w:uiPriority="73" w:unhideWhenUsed="0"/>
-    <w:lsdException w:name="Light Shading Accent 3" w:semiHidden="0" w:uiPriority="60" w:unhideWhenUsed="0"/>
-    <w:lsdException w:name="Light List Accent 3" w:semiHidden="0" w:uiPriority="61" w:unhideWhenUsed="0"/>
-    <w:lsdException w:name="Light Grid Accent 3" w:semiHidden="0" w:uiPriority="62" w:unhideWhenUsed="0"/>
-    <w:lsdException w:name="Medium Shading 1 Accent 3" w:semiHidden="0" w:uiPriority="63" w:unhideWhenUsed="0"/>
-    <w:lsdException w:name="Medium Shading 2 Accent 3" w:semiHidden="0" w:uiPriority="64" w:unhideWhenUsed="0"/>
-    <w:lsdException w:name="Medium List 1 Accent 3" w:semiHidden="0" w:uiPriority="65" w:unhideWhenUsed="0"/>
-    <w:lsdException w:name="Medium List 2 Accent 3" w:semiHidden="0" w:uiPriority="66" w:unhideWhenUsed="0"/>
-    <w:lsdException w:name="Medium Grid 1 Accent 3" w:semiHidden="0" w:uiPriority="67" w:unhideWhenUsed="0"/>
-    <w:lsdException w:name="Medium Grid 2 Accent 3" w:semiHidden="0" w:uiPriority="68" w:unhideWhenUsed="0"/>
-    <w:lsdException w:name="Medium Grid 3 Accent 3" w:semiHidden="0" w:uiPriority="69" w:unhideWhenUsed="0"/>
-    <w:lsdException w:name="Dark List Accent 3" w:semiHidden="0" w:uiPriority="70" w:unhideWhenUsed="0"/>
-    <w:lsdException w:name="Colorful Shading Accent 3" w:semiHidden="0" w:uiPriority="71" w:unhideWhenUsed="0"/>
-    <w:lsdException w:name="Colorful List Accent 3" w:semiHidden="0" w:uiPriority="72" w:unhideWhenUsed="0"/>
-    <w:lsdException w:name="Colorful Grid Accent 3" w:semiHidden="0" w:uiPriority="73" w:unhideWhenUsed="0"/>
-    <w:lsdException w:name="Light Shading Accent 4" w:semiHidden="0" w:uiPriority="60" w:unhideWhenUsed="0"/>
-    <w:lsdException w:name="Light List Accent 4" w:semiHidden="0" w:uiPriority="61" w:unhideWhenUsed="0"/>
-    <w:lsdException w:name="Light Grid Accent 4" w:semiHidden="0" w:uiPriority="62" w:unhideWhenUsed="0"/>
-    <w:lsdException w:name="Medium Shading 1 Accent 4" w:semiHidden="0" w:uiPriority="63" w:unhideWhenUsed="0"/>
-    <w:lsdException w:name="Medium Shading 2 Accent 4" w:semiHidden="0" w:uiPriority="64" w:unhideWhenUsed="0"/>
-    <w:lsdException w:name="Medium List 1 Accent 4" w:semiHidden="0" w:uiPriority="65" w:unhideWhenUsed="0"/>
-    <w:lsdException w:name="Medium List 2 Accent 4" w:semiHidden="0" w:uiPriority="66" w:unhideWhenUsed="0"/>
-    <w:lsdException w:name="Medium Grid 1 Accent 4" w:semiHidden="0" w:uiPriority="67" w:unhideWhenUsed="0"/>
-    <w:lsdException w:name="Medium Grid 2 Accent 4" w:semiHidden="0" w:uiPriority="68" w:unhideWhenUsed="0"/>
-    <w:lsdException w:name="Medium Grid 3 Accent 4" w:semiHidden="0" w:uiPriority="69" w:unhideWhenUsed="0"/>
-    <w:lsdException w:name="Dark List Accent 4" w:semiHidden="0" w:uiPriority="70" w:unhideWhenUsed="0"/>
-    <w:lsdException w:name="Colorful Shading Accent 4" w:semiHidden="0" w:uiPriority="71" w:unhideWhenUsed="0"/>
-    <w:lsdException w:name="Colorful List Accent 4" w:semiHidden="0" w:uiPriority="72" w:unhideWhenUsed="0"/>
-    <w:lsdException w:name="Colorful Grid Accent 4" w:semiHidden="0" w:uiPriority="73" w:unhideWhenUsed="0"/>
-    <w:lsdException w:name="Light Shading Accent 5" w:semiHidden="0" w:uiPriority="60" w:unhideWhenUsed="0"/>
-    <w:lsdException w:name="Light List Accent 5" w:semiHidden="0" w:uiPriority="61" w:unhideWhenUsed="0"/>
-    <w:lsdException w:name="Light Grid Accent 5" w:semiHidden="0" w:uiPriority="62" w:unhideWhenUsed="0"/>
-    <w:lsdException w:name="Medium Shading 1 Accent 5" w:semiHidden="0" w:uiPriority="63" w:unhideWhenUsed="0"/>
-    <w:lsdException w:name="Medium Shading 2 Accent 5" w:semiHidden="0" w:uiPriority="64" w:unhideWhenUsed="0"/>
-    <w:lsdException w:name="Medium List 1 Accent 5" w:semiHidden="0" w:uiPriority="65" w:unhideWhenUsed="0"/>
-    <w:lsdException w:name="Medium List 2 Accent 5" w:semiHidden="0" w:uiPriority="66" w:unhideWhenUsed="0"/>
-    <w:lsdException w:name="Medium Grid 1 Accent 5" w:semiHidden="0" w:uiPriority="67" w:unhideWhenUsed="0"/>
-    <w:lsdException w:name="Medium Grid 2 Accent 5" w:semiHidden="0" w:uiPriority="68" w:unhideWhenUsed="0"/>
-    <w:lsdException w:name="Medium Grid 3 Accent 5" w:semiHidden="0" w:uiPriority="69" w:unhideWhenUsed="0"/>
-    <w:lsdException w:name="Dark List Accent 5" w:semiHidden="0" w:uiPriority="70" w:unhideWhenUsed="0"/>
-    <w:lsdException w:name="Colorful Shading Accent 5" w:semiHidden="0" w:uiPriority="71" w:unhideWhenUsed="0"/>
-    <w:lsdException w:name="Colorful List Accent 5" w:semiHidden="0" w:uiPriority="72" w:unhideWhenUsed="0"/>
-    <w:lsdException w:name="Colorful Grid Accent 5" w:semiHidden="0" w:uiPriority="73" w:unhideWhenUsed="0"/>
-    <w:lsdException w:name="Light Shading Accent 6" w:semiHidden="0" w:uiPriority="60" w:unhideWhenUsed="0"/>
-    <w:lsdException w:name="Light List Accent 6" w:semiHidden="0" w:uiPriority="61" w:unhideWhenUsed="0"/>
-    <w:lsdException w:name="Light Grid Accent 6" w:semiHidden="0" w:uiPriority="62" w:unhideWhenUsed="0"/>
-    <w:lsdException w:name="Medium Shading 1 Accent 6" w:semiHidden="0" w:uiPriority="63" w:unhideWhenUsed="0"/>
-    <w:lsdException w:name="Medium Shading 2 Accent 6" w:semiHidden="0" w:uiPriority="64" w:unhideWhenUsed="0"/>
-    <w:lsdException w:name="Medium List 1 Accent 6" w:semiHidden="0" w:uiPriority="65" w:unhideWhenUsed="0"/>
-    <w:lsdException w:name="Medium List 2 Accent 6" w:semiHidden="0" w:uiPriority="66" w:unhideWhenUsed="0"/>
-    <w:lsdException w:name="Medium Grid 1 Accent 6" w:semiHidden="0" w:uiPriority="67" w:unhideWhenUsed="0"/>
-    <w:lsdException w:name="Medium Grid 2 Accent 6" w:semiHidden="0" w:uiPriority="68" w:unhideWhenUsed="0"/>
-    <w:lsdException w:name="Medium Grid 3 Accent 6" w:semiHidden="0" w:uiPriority="69" w:unhideWhenUsed="0"/>
-    <w:lsdException w:name="Dark List Accent 6" w:semiHidden="0" w:uiPriority="70" w:unhideWhenUsed="0"/>
-    <w:lsdException w:name="Colorful Shading Accent 6" w:semiHidden="0" w:uiPriority="71" w:unhideWhenUsed="0"/>
-    <w:lsdException w:name="Colorful List Accent 6" w:semiHidden="0" w:uiPriority="72" w:unhideWhenUsed="0"/>
-    <w:lsdException w:name="Colorful Grid Accent 6" w:semiHidden="0" w:uiPriority="73" w:unhideWhenUsed="0"/>
-    <w:lsdException w:name="Subtle Emphasis" w:semiHidden="0" w:uiPriority="19" w:unhideWhenUsed="0" w:qFormat="1"/>
-    <w:lsdException w:name="Intense Emphasis" w:semiHidden="0" w:uiPriority="21" w:unhideWhenUsed="0" w:qFormat="1"/>
-    <w:lsdException w:name="Subtle Reference" w:semiHidden="0" w:uiPriority="31" w:unhideWhenUsed="0" w:qFormat="1"/>
-    <w:lsdException w:name="Intense Reference" w:semiHidden="0" w:uiPriority="32" w:unhideWhenUsed="0" w:qFormat="1"/>
-    <w:lsdException w:name="Book Title" w:semiHidden="0" w:uiPriority="33" w:unhideWhenUsed="0" w:qFormat="1"/>
-    <w:lsdException w:name="Bibliography" w:uiPriority="37"/>
-    <w:lsdException w:name="TOC Heading" w:uiPriority="39" w:qFormat="1"/>
+  <w:latentStyles w:defLockedState="0" w:defUIPriority="99" w:defSemiHidden="0" w:defUnhideWhenUsed="0" w:defQFormat="0" w:count="371">
+    <w:lsdException w:name="Normal" w:uiPriority="0" w:qFormat="1"/>
+    <w:lsdException w:name="heading 1" w:uiPriority="9" w:qFormat="1"/>
+    <w:lsdException w:name="heading 2" w:semiHidden="1" w:uiPriority="9" w:unhideWhenUsed="1" w:qFormat="1"/>
+    <w:lsdException w:name="heading 3" w:semiHidden="1" w:uiPriority="9" w:unhideWhenUsed="1" w:qFormat="1"/>
+    <w:lsdException w:name="heading 4" w:semiHidden="1" w:uiPriority="9" w:unhideWhenUsed="1" w:qFormat="1"/>
+    <w:lsdException w:name="heading 5" w:semiHidden="1" w:uiPriority="9" w:unhideWhenUsed="1" w:qFormat="1"/>
+    <w:lsdException w:name="heading 6" w:semiHidden="1" w:uiPriority="9" w:unhideWhenUsed="1" w:qFormat="1"/>
+    <w:lsdException w:name="heading 7" w:semiHidden="1" w:uiPriority="9" w:unhideWhenUsed="1" w:qFormat="1"/>
+    <w:lsdException w:name="heading 8" w:semiHidden="1" w:uiPriority="9" w:unhideWhenUsed="1" w:qFormat="1"/>
+    <w:lsdException w:name="heading 9" w:semiHidden="1" w:uiPriority="9" w:unhideWhenUsed="1" w:qFormat="1"/>
+    <w:lsdException w:name="index 1" w:semiHidden="1" w:unhideWhenUsed="1"/>
+    <w:lsdException w:name="index 2" w:semiHidden="1" w:unhideWhenUsed="1"/>
+    <w:lsdException w:name="index 3" w:semiHidden="1" w:unhideWhenUsed="1"/>
+    <w:lsdException w:name="index 4" w:semiHidden="1" w:unhideWhenUsed="1"/>
+    <w:lsdException w:name="index 5" w:semiHidden="1" w:unhideWhenUsed="1"/>
+    <w:lsdException w:name="index 6" w:semiHidden="1" w:unhideWhenUsed="1"/>
+    <w:lsdException w:name="index 7" w:semiHidden="1" w:unhideWhenUsed="1"/>
+    <w:lsdException w:name="index 8" w:semiHidden="1" w:unhideWhenUsed="1"/>
+    <w:lsdException w:name="index 9" w:semiHidden="1" w:unhideWhenUsed="1"/>
+    <w:lsdException w:name="toc 1" w:semiHidden="1" w:uiPriority="39" w:unhideWhenUsed="1"/>
+    <w:lsdException w:name="toc 2" w:semiHidden="1" w:uiPriority="39" w:unhideWhenUsed="1"/>
+    <w:lsdException w:name="toc 3" w:semiHidden="1" w:uiPriority="39" w:unhideWhenUsed="1"/>
+    <w:lsdException w:name="toc 4" w:semiHidden="1" w:uiPriority="39" w:unhideWhenUsed="1"/>
+    <w:lsdException w:name="toc 5" w:semiHidden="1" w:uiPriority="39" w:unhideWhenUsed="1"/>
+    <w:lsdException w:name="toc 6" w:semiHidden="1" w:uiPriority="39" w:unhideWhenUsed="1"/>
+    <w:lsdException w:name="toc 7" w:semiHidden="1" w:uiPriority="39" w:unhideWhenUsed="1"/>
+    <w:lsdException w:name="toc 8" w:semiHidden="1" w:uiPriority="39" w:unhideWhenUsed="1"/>
+    <w:lsdException w:name="toc 9" w:semiHidden="1" w:uiPriority="39" w:unhideWhenUsed="1"/>
+    <w:lsdException w:name="Normal Indent" w:semiHidden="1" w:unhideWhenUsed="1"/>
+    <w:lsdException w:name="footnote text" w:semiHidden="1" w:unhideWhenUsed="1"/>
+    <w:lsdException w:name="annotation text" w:semiHidden="1" w:unhideWhenUsed="1"/>
+    <w:lsdException w:name="header" w:semiHidden="1" w:unhideWhenUsed="1"/>
+    <w:lsdException w:name="footer" w:semiHidden="1" w:unhideWhenUsed="1"/>
+    <w:lsdException w:name="index heading" w:semiHidden="1" w:unhideWhenUsed="1"/>
+    <w:lsdException w:name="caption" w:semiHidden="1" w:uiPriority="35" w:unhideWhenUsed="1" w:qFormat="1"/>
+    <w:lsdException w:name="table of figures" w:semiHidden="1" w:unhideWhenUsed="1"/>
+    <w:lsdException w:name="envelope address" w:semiHidden="1" w:unhideWhenUsed="1"/>
+    <w:lsdException w:name="envelope return" w:semiHidden="1" w:unhideWhenUsed="1"/>
+    <w:lsdException w:name="footnote reference" w:semiHidden="1" w:unhideWhenUsed="1"/>
+    <w:lsdException w:name="annotation reference" w:semiHidden="1" w:unhideWhenUsed="1"/>
+    <w:lsdException w:name="line number" w:semiHidden="1" w:unhideWhenUsed="1"/>
+    <w:lsdException w:name="page number" w:semiHidden="1" w:unhideWhenUsed="1"/>
+    <w:lsdException w:name="endnote reference" w:semiHidden="1" w:unhideWhenUsed="1"/>
+    <w:lsdException w:name="endnote text" w:semiHidden="1" w:unhideWhenUsed="1"/>
+    <w:lsdException w:name="table of authorities" w:semiHidden="1" w:unhideWhenUsed="1"/>
+    <w:lsdException w:name="macro" w:semiHidden="1" w:unhideWhenUsed="1"/>
+    <w:lsdException w:name="toa heading" w:semiHidden="1" w:unhideWhenUsed="1"/>
+    <w:lsdException w:name="List" w:semiHidden="1" w:unhideWhenUsed="1"/>
+    <w:lsdException w:name="List Bullet" w:semiHidden="1" w:unhideWhenUsed="1"/>
+    <w:lsdException w:name="List Number" w:semiHidden="1" w:unhideWhenUsed="1"/>
+    <w:lsdException w:name="List 2" w:semiHidden="1" w:unhideWhenUsed="1"/>
+    <w:lsdException w:name="List 3" w:semiHidden="1" w:unhideWhenUsed="1"/>
+    <w:lsdException w:name="List 4" w:semiHidden="1" w:unhideWhenUsed="1"/>
+    <w:lsdException w:name="List 5" w:semiHidden="1" w:unhideWhenUsed="1"/>
+    <w:lsdException w:name="List Bullet 2" w:semiHidden="1" w:unhideWhenUsed="1"/>
+    <w:lsdException w:name="List Bullet 3" w:semiHidden="1" w:unhideWhenUsed="1"/>
+    <w:lsdException w:name="List Bullet 4" w:semiHidden="1" w:unhideWhenUsed="1"/>
+    <w:lsdException w:name="List Bullet 5" w:semiHidden="1" w:unhideWhenUsed="1"/>
+    <w:lsdException w:name="List Number 2" w:semiHidden="1" w:unhideWhenUsed="1"/>
+    <w:lsdException w:name="List Number 3" w:semiHidden="1" w:unhideWhenUsed="1"/>
+    <w:lsdException w:name="List Number 4" w:semiHidden="1" w:unhideWhenUsed="1"/>
+    <w:lsdException w:name="List Number 5" w:semiHidden="1" w:unhideWhenUsed="1"/>
+    <w:lsdException w:name="Title" w:uiPriority="10" w:qFormat="1"/>
+    <w:lsdException w:name="Closing" w:semiHidden="1" w:unhideWhenUsed="1"/>
+    <w:lsdException w:name="Signature" w:semiHidden="1" w:unhideWhenUsed="1"/>
+    <w:lsdException w:name="Default Paragraph Font" w:semiHidden="1" w:uiPriority="1" w:unhideWhenUsed="1"/>
+    <w:lsdException w:name="Body Text" w:semiHidden="1" w:unhideWhenUsed="1"/>
+    <w:lsdException w:name="Body Text Indent" w:semiHidden="1" w:unhideWhenUsed="1"/>
+    <w:lsdException w:name="List Continue" w:semiHidden="1" w:unhideWhenUsed="1"/>
+    <w:lsdException w:name="List Continue 2" w:semiHidden="1" w:unhideWhenUsed="1"/>
+    <w:lsdException w:name="List Continue 3" w:semiHidden="1" w:unhideWhenUsed="1"/>
+    <w:lsdException w:name="List Continue 4" w:semiHidden="1" w:unhideWhenUsed="1"/>
+    <w:lsdException w:name="List Continue 5" w:semiHidden="1" w:unhideWhenUsed="1"/>
+    <w:lsdException w:name="Message Header" w:semiHidden="1" w:unhideWhenUsed="1"/>
+    <w:lsdException w:name="Subtitle" w:uiPriority="11" w:qFormat="1"/>
+    <w:lsdException w:name="Salutation" w:semiHidden="1" w:unhideWhenUsed="1"/>
+    <w:lsdException w:name="Date" w:semiHidden="1" w:unhideWhenUsed="1"/>
+    <w:lsdException w:name="Body Text First Indent" w:semiHidden="1" w:unhideWhenUsed="1"/>
+    <w:lsdException w:name="Body Text First Indent 2" w:semiHidden="1" w:unhideWhenUsed="1"/>
+    <w:lsdException w:name="Note Heading" w:semiHidden="1" w:unhideWhenUsed="1"/>
+    <w:lsdException w:name="Body Text 2" w:semiHidden="1" w:unhideWhenUsed="1"/>
+    <w:lsdException w:name="Body Text 3" w:semiHidden="1" w:unhideWhenUsed="1"/>
+    <w:lsdException w:name="Body Text Indent 2" w:semiHidden="1" w:unhideWhenUsed="1"/>
+    <w:lsdException w:name="Body Text Indent 3" w:semiHidden="1" w:unhideWhenUsed="1"/>
+    <w:lsdException w:name="Block Text" w:semiHidden="1" w:unhideWhenUsed="1"/>
+    <w:lsdException w:name="Hyperlink" w:semiHidden="1" w:unhideWhenUsed="1"/>
+    <w:lsdException w:name="FollowedHyperlink" w:semiHidden="1" w:unhideWhenUsed="1"/>
+    <w:lsdException w:name="Strong" w:uiPriority="22" w:qFormat="1"/>
+    <w:lsdException w:name="Emphasis" w:uiPriority="20" w:qFormat="1"/>
+    <w:lsdException w:name="Document Map" w:semiHidden="1" w:unhideWhenUsed="1"/>
+    <w:lsdException w:name="Plain Text" w:semiHidden="1" w:unhideWhenUsed="1"/>
+    <w:lsdException w:name="E-mail Signature" w:semiHidden="1" w:unhideWhenUsed="1"/>
+    <w:lsdException w:name="HTML Top of Form" w:semiHidden="1" w:unhideWhenUsed="1"/>
+    <w:lsdException w:name="HTML Bottom of Form" w:semiHidden="1" w:unhideWhenUsed="1"/>
+    <w:lsdException w:name="Normal (Web)" w:semiHidden="1" w:unhideWhenUsed="1"/>
+    <w:lsdException w:name="HTML Acronym" w:semiHidden="1" w:unhideWhenUsed="1"/>
+    <w:lsdException w:name="HTML Address" w:semiHidden="1" w:unhideWhenUsed="1"/>
+    <w:lsdException w:name="HTML Cite" w:semiHidden="1" w:unhideWhenUsed="1"/>
+    <w:lsdException w:name="HTML Code" w:semiHidden="1" w:unhideWhenUsed="1"/>
+    <w:lsdException w:name="HTML Definition" w:semiHidden="1" w:unhideWhenUsed="1"/>
+    <w:lsdException w:name="HTML Keyboard" w:semiHidden="1" w:unhideWhenUsed="1"/>
+    <w:lsdException w:name="HTML Preformatted" w:semiHidden="1" w:unhideWhenUsed="1"/>
+    <w:lsdException w:name="HTML Sample" w:semiHidden="1" w:unhideWhenUsed="1"/>
+    <w:lsdException w:name="HTML Typewriter" w:semiHidden="1" w:unhideWhenUsed="1"/>
+    <w:lsdException w:name="HTML Variable" w:semiHidden="1" w:unhideWhenUsed="1"/>
+    <w:lsdException w:name="Normal Table" w:semiHidden="1" w:unhideWhenUsed="1"/>
+    <w:lsdException w:name="annotation subject" w:semiHidden="1" w:unhideWhenUsed="1"/>
+    <w:lsdException w:name="No List" w:semiHidden="1" w:unhideWhenUsed="1"/>
+    <w:lsdException w:name="Outline List 1" w:semiHidden="1" w:unhideWhenUsed="1"/>
+    <w:lsdException w:name="Outline List 2" w:semiHidden="1" w:unhideWhenUsed="1"/>
+    <w:lsdException w:name="Outline List 3" w:semiHidden="1" w:unhideWhenUsed="1"/>
+    <w:lsdException w:name="Table Simple 1" w:semiHidden="1" w:unhideWhenUsed="1"/>
+    <w:lsdException w:name="Table Simple 2" w:semiHidden="1" w:unhideWhenUsed="1"/>
+    <w:lsdException w:name="Table Simple 3" w:semiHidden="1" w:unhideWhenUsed="1"/>
+    <w:lsdException w:name="Table Classic 1" w:semiHidden="1" w:unhideWhenUsed="1"/>
+    <w:lsdException w:name="Table Classic 2" w:semiHidden="1" w:unhideWhenUsed="1"/>
+    <w:lsdException w:name="Table Classic 3" w:semiHidden="1" w:unhideWhenUsed="1"/>
+    <w:lsdException w:name="Table Classic 4" w:semiHidden="1" w:unhideWhenUsed="1"/>
+    <w:lsdException w:name="Table Colorful 1" w:semiHidden="1" w:unhideWhenUsed="1"/>
+    <w:lsdException w:name="Table Colorful 2" w:semiHidden="1" w:unhideWhenUsed="1"/>
+    <w:lsdException w:name="Table Colorful 3" w:semiHidden="1" w:unhideWhenUsed="1"/>
+    <w:lsdException w:name="Table Columns 1" w:semiHidden="1" w:unhideWhenUsed="1"/>
+    <w:lsdException w:name="Table Columns 2" w:semiHidden="1" w:unhideWhenUsed="1"/>
+    <w:lsdException w:name="Table Columns 3" w:semiHidden="1" w:unhideWhenUsed="1"/>
+    <w:lsdException w:name="Table Columns 4" w:semiHidden="1" w:unhideWhenUsed="1"/>
+    <w:lsdException w:name="Table Columns 5" w:semiHidden="1" w:unhideWhenUsed="1"/>
+    <w:lsdException w:name="Table Grid 1" w:semiHidden="1" w:unhideWhenUsed="1"/>
+    <w:lsdException w:name="Table Grid 2" w:semiHidden="1" w:unhideWhenUsed="1"/>
+    <w:lsdException w:name="Table Grid 3" w:semiHidden="1" w:unhideWhenUsed="1"/>
+    <w:lsdException w:name="Table Grid 4" w:semiHidden="1" w:unhideWhenUsed="1"/>
+    <w:lsdException w:name="Table Grid 5" w:semiHidden="1" w:unhideWhenUsed="1"/>
+    <w:lsdException w:name="Table Grid 6" w:semiHidden="1" w:unhideWhenUsed="1"/>
+    <w:lsdException w:name="Table Grid 7" w:semiHidden="1" w:unhideWhenUsed="1"/>
+    <w:lsdException w:name="Table Grid 8" w:semiHidden="1" w:unhideWhenUsed="1"/>
+    <w:lsdException w:name="Table List 1" w:semiHidden="1" w:unhideWhenUsed="1"/>
+    <w:lsdException w:name="Table List 2" w:semiHidden="1" w:unhideWhenUsed="1"/>
+    <w:lsdException w:name="Table List 3" w:semiHidden="1" w:unhideWhenUsed="1"/>
+    <w:lsdException w:name="Table List 4" w:semiHidden="1" w:unhideWhenUsed="1"/>
+    <w:lsdException w:name="Table List 5" w:semiHidden="1" w:unhideWhenUsed="1"/>
+    <w:lsdException w:name="Table List 6" w:semiHidden="1" w:unhideWhenUsed="1"/>
+    <w:lsdException w:name="Table List 7" w:semiHidden="1" w:unhideWhenUsed="1"/>
+    <w:lsdException w:name="Table List 8" w:semiHidden="1" w:unhideWhenUsed="1"/>
+    <w:lsdException w:name="Table 3D effects 1" w:semiHidden="1" w:unhideWhenUsed="1"/>
+    <w:lsdException w:name="Table 3D effects 2" w:semiHidden="1" w:unhideWhenUsed="1"/>
+    <w:lsdException w:name="Table 3D effects 3" w:semiHidden="1" w:unhideWhenUsed="1"/>
+    <w:lsdException w:name="Table Contemporary" w:semiHidden="1" w:unhideWhenUsed="1"/>
+    <w:lsdException w:name="Table Elegant" w:semiHidden="1" w:unhideWhenUsed="1"/>
+    <w:lsdException w:name="Table Professional" w:semiHidden="1" w:unhideWhenUsed="1"/>
+    <w:lsdException w:name="Table Subtle 1" w:semiHidden="1" w:unhideWhenUsed="1"/>
+    <w:lsdException w:name="Table Subtle 2" w:semiHidden="1" w:unhideWhenUsed="1"/>
+    <w:lsdException w:name="Table Web 1" w:semiHidden="1" w:unhideWhenUsed="1"/>
+    <w:lsdException w:name="Table Web 2" w:semiHidden="1" w:unhideWhenUsed="1"/>
+    <w:lsdException w:name="Table Web 3" w:semiHidden="1" w:unhideWhenUsed="1"/>
+    <w:lsdException w:name="Balloon Text" w:semiHidden="1" w:unhideWhenUsed="1"/>
+    <w:lsdException w:name="Table Grid" w:uiPriority="59"/>
+    <w:lsdException w:name="Table Theme" w:semiHidden="1" w:unhideWhenUsed="1"/>
+    <w:lsdException w:name="Placeholder Text" w:semiHidden="1"/>
+    <w:lsdException w:name="No Spacing" w:uiPriority="1" w:qFormat="1"/>
+    <w:lsdException w:name="Light Shading" w:uiPriority="60"/>
+    <w:lsdException w:name="Light List" w:uiPriority="61"/>
+    <w:lsdException w:name="Light Grid" w:uiPriority="62"/>
+    <w:lsdException w:name="Medium Shading 1" w:uiPriority="63"/>
+    <w:lsdException w:name="Medium Shading 2" w:uiPriority="64"/>
+    <w:lsdException w:name="Medium List 1" w:uiPriority="65"/>
+    <w:lsdException w:name="Medium List 2" w:uiPriority="66"/>
+    <w:lsdException w:name="Medium Grid 1" w:uiPriority="67"/>
+    <w:lsdException w:name="Medium Grid 2" w:uiPriority="68"/>
+    <w:lsdException w:name="Medium Grid 3" w:uiPriority="69"/>
+    <w:lsdException w:name="Dark List" w:uiPriority="70"/>
+    <w:lsdException w:name="Colorful Shading" w:uiPriority="71"/>
+    <w:lsdException w:name="Colorful List" w:uiPriority="72"/>
+    <w:lsdException w:name="Colorful Grid" w:uiPriority="73"/>
+    <w:lsdException w:name="Light Shading Accent 1" w:uiPriority="60"/>
+    <w:lsdException w:name="Light List Accent 1" w:uiPriority="61"/>
+    <w:lsdException w:name="Light Grid Accent 1" w:uiPriority="62"/>
+    <w:lsdException w:name="Medium Shading 1 Accent 1" w:uiPriority="63"/>
+    <w:lsdException w:name="Medium Shading 2 Accent 1" w:uiPriority="64"/>
+    <w:lsdException w:name="Medium List 1 Accent 1" w:uiPriority="65"/>
+    <w:lsdException w:name="Revision" w:semiHidden="1"/>
+    <w:lsdException w:name="List Paragraph" w:uiPriority="34" w:qFormat="1"/>
+    <w:lsdException w:name="Quote" w:uiPriority="29" w:qFormat="1"/>
+    <w:lsdException w:name="Intense Quote" w:uiPriority="30" w:qFormat="1"/>
+    <w:lsdException w:name="Medium List 2 Accent 1" w:uiPriority="66"/>
+    <w:lsdException w:name="Medium Grid 1 Accent 1" w:uiPriority="67"/>
+    <w:lsdException w:name="Medium Grid 2 Accent 1" w:uiPriority="68"/>
+    <w:lsdException w:name="Medium Grid 3 Accent 1" w:uiPriority="69"/>
+    <w:lsdException w:name="Dark List Accent 1" w:uiPriority="70"/>
+    <w:lsdException w:name="Colorful Shading Accent 1" w:uiPriority="71"/>
+    <w:lsdException w:name="Colorful List Accent 1" w:uiPriority="72"/>
+    <w:lsdException w:name="Colorful Grid Accent 1" w:uiPriority="73"/>
+    <w:lsdException w:name="Light Shading Accent 2" w:uiPriority="60"/>
+    <w:lsdException w:name="Light List Accent 2" w:uiPriority="61"/>
+    <w:lsdException w:name="Light Grid Accent 2" w:uiPriority="62"/>
+    <w:lsdException w:name="Medium Shading 1 Accent 2" w:uiPriority="63"/>
+    <w:lsdException w:name="Medium Shading 2 Accent 2" w:uiPriority="64"/>
+    <w:lsdException w:name="Medium List 1 Accent 2" w:uiPriority="65"/>
+    <w:lsdException w:name="Medium List 2 Accent 2" w:uiPriority="66"/>
+    <w:lsdException w:name="Medium Grid 1 Accent 2" w:uiPriority="67"/>
+    <w:lsdException w:name="Medium Grid 2 Accent 2" w:uiPriority="68"/>
+    <w:lsdException w:name="Medium Grid 3 Accent 2" w:uiPriority="69"/>
+    <w:lsdException w:name="Dark List Accent 2" w:uiPriority="70"/>
+    <w:lsdException w:name="Colorful Shading Accent 2" w:uiPriority="71"/>
+    <w:lsdException w:name="Colorful List Accent 2" w:uiPriority="72"/>
+    <w:lsdException w:name="Colorful Grid Accent 2" w:uiPriority="73"/>
+    <w:lsdException w:name="Light Shading Accent 3" w:uiPriority="60"/>
+    <w:lsdException w:name="Light List Accent 3" w:uiPriority="61"/>
+    <w:lsdException w:name="Light Grid Accent 3" w:uiPriority="62"/>
+    <w:lsdException w:name="Medium Shading 1 Accent 3" w:uiPriority="63"/>
+    <w:lsdException w:name="Medium Shading 2 Accent 3" w:uiPriority="64"/>
+    <w:lsdException w:name="Medium List 1 Accent 3" w:uiPriority="65"/>
+    <w:lsdException w:name="Medium List 2 Accent 3" w:uiPriority="66"/>
+    <w:lsdException w:name="Medium Grid 1 Accent 3" w:uiPriority="67"/>
+    <w:lsdException w:name="Medium Grid 2 Accent 3" w:uiPriority="68"/>
+    <w:lsdException w:name="Medium Grid 3 Accent 3" w:uiPriority="69"/>
+    <w:lsdException w:name="Dark List Accent 3" w:uiPriority="70"/>
+    <w:lsdException w:name="Colorful Shading Accent 3" w:uiPriority="71"/>
+    <w:lsdException w:name="Colorful List Accent 3" w:uiPriority="72"/>
+    <w:lsdException w:name="Colorful Grid Accent 3" w:uiPriority="73"/>
+    <w:lsdException w:name="Light Shading Accent 4" w:uiPriority="60"/>
+    <w:lsdException w:name="Light List Accent 4" w:uiPriority="61"/>
+    <w:lsdException w:name="Light Grid Accent 4" w:uiPriority="62"/>
+    <w:lsdException w:name="Medium Shading 1 Accent 4" w:uiPriority="63"/>
+    <w:lsdException w:name="Medium Shading 2 Accent 4" w:uiPriority="64"/>
+    <w:lsdException w:name="Medium List 1 Accent 4" w:uiPriority="65"/>
+    <w:lsdException w:name="Medium List 2 Accent 4" w:uiPriority="66"/>
+    <w:lsdException w:name="Medium Grid 1 Accent 4" w:uiPriority="67"/>
+    <w:lsdException w:name="Medium Grid 2 Accent 4" w:uiPriority="68"/>
+    <w:lsdException w:name="Medium Grid 3 Accent 4" w:uiPriority="69"/>
+    <w:lsdException w:name="Dark List Accent 4" w:uiPriority="70"/>
+    <w:lsdException w:name="Colorful Shading Accent 4" w:uiPriority="71"/>
+    <w:lsdException w:name="Colorful List Accent 4" w:uiPriority="72"/>
+    <w:lsdException w:name="Colorful Grid Accent 4" w:uiPriority="73"/>
+    <w:lsdException w:name="Light Shading Accent 5" w:uiPriority="60"/>
+    <w:lsdException w:name="Light List Accent 5" w:uiPriority="61"/>
+    <w:lsdException w:name="Light Grid Accent 5" w:uiPriority="62"/>
+    <w:lsdException w:name="Medium Shading 1 Accent 5" w:uiPriority="63"/>
+    <w:lsdException w:name="Medium Shading 2 Accent 5" w:uiPriority="64"/>
+    <w:lsdException w:name="Medium List 1 Accent 5" w:uiPriority="65"/>
+    <w:lsdException w:name="Medium List 2 Accent 5" w:uiPriority="66"/>
+    <w:lsdException w:name="Medium Grid 1 Accent 5" w:uiPriority="67"/>
+    <w:lsdException w:name="Medium Grid 2 Accent 5" w:uiPriority="68"/>
+    <w:lsdException w:name="Medium Grid 3 Accent 5" w:uiPriority="69"/>
+    <w:lsdException w:name="Dark List Accent 5" w:uiPriority="70"/>
+    <w:lsdException w:name="Colorful Shading Accent 5" w:uiPriority="71"/>
+    <w:lsdException w:name="Colorful List Accent 5" w:uiPriority="72"/>
+    <w:lsdException w:name="Colorful Grid Accent 5" w:uiPriority="73"/>
+    <w:lsdException w:name="Light Shading Accent 6" w:uiPriority="60"/>
+    <w:lsdException w:name="Light List Accent 6" w:uiPriority="61"/>
+    <w:lsdException w:name="Light Grid Accent 6" w:uiPriority="62"/>
+    <w:lsdException w:name="Medium Shading 1 Accent 6" w:uiPriority="63"/>
+    <w:lsdException w:name="Medium Shading 2 Accent 6" w:uiPriority="64"/>
+    <w:lsdException w:name="Medium List 1 Accent 6" w:uiPriority="65"/>
+    <w:lsdException w:name="Medium List 2 Accent 6" w:uiPriority="66"/>
+    <w:lsdException w:name="Medium Grid 1 Accent 6" w:uiPriority="67"/>
+    <w:lsdException w:name="Medium Grid 2 Accent 6" w:uiPriority="68"/>
+    <w:lsdException w:name="Medium Grid 3 Accent 6" w:uiPriority="69"/>
+    <w:lsdException w:name="Dark List Accent 6" w:uiPriority="70"/>
+    <w:lsdException w:name="Colorful Shading Accent 6" w:uiPriority="71"/>
+    <w:lsdException w:name="Colorful List Accent 6" w:uiPriority="72"/>
+    <w:lsdException w:name="Colorful Grid Accent 6" w:uiPriority="73"/>
+    <w:lsdException w:name="Subtle Emphasis" w:uiPriority="19" w:qFormat="1"/>
+    <w:lsdException w:name="Intense Emphasis" w:uiPriority="21" w:qFormat="1"/>
+    <w:lsdException w:name="Subtle Reference" w:uiPriority="31" w:qFormat="1"/>
+    <w:lsdException w:name="Intense Reference" w:uiPriority="32" w:qFormat="1"/>
+    <w:lsdException w:name="Book Title" w:uiPriority="33" w:qFormat="1"/>
+    <w:lsdException w:name="Bibliography" w:semiHidden="1" w:uiPriority="37" w:unhideWhenUsed="1"/>
+    <w:lsdException w:name="TOC Heading" w:semiHidden="1" w:uiPriority="39" w:unhideWhenUsed="1" w:qFormat="1"/>
+    <w:lsdException w:name="Plain Table 1" w:uiPriority="41"/>
+    <w:lsdException w:name="Plain Table 2" w:uiPriority="42"/>
+    <w:lsdException w:name="Plain Table 3" w:uiPriority="43"/>
+    <w:lsdException w:name="Plain Table 4" w:uiPriority="44"/>
+    <w:lsdException w:name="Plain Table 5" w:uiPriority="45"/>
+    <w:lsdException w:name="Grid Table Light" w:uiPriority="40"/>
+    <w:lsdException w:name="Grid Table 1 Light" w:uiPriority="46"/>
+    <w:lsdException w:name="Grid Table 2" w:uiPriority="47"/>
+    <w:lsdException w:name="Grid Table 3" w:uiPriority="48"/>
+    <w:lsdException w:name="Grid Table 4" w:uiPriority="49"/>
+    <w:lsdException w:name="Grid Table 5 Dark" w:uiPriority="50"/>
+    <w:lsdException w:name="Grid Table 6 Colorful" w:uiPriority="51"/>
+    <w:lsdException w:name="Grid Table 7 Colorful" w:uiPriority="52"/>
+    <w:lsdException w:name="Grid Table 1 Light Accent 1" w:uiPriority="46"/>
+    <w:lsdException w:name="Grid Table 2 Accent 1" w:uiPriority="47"/>
+    <w:lsdException w:name="Grid Table 3 Accent 1" w:uiPriority="48"/>
+    <w:lsdException w:name="Grid Table 4 Accent 1" w:uiPriority="49"/>
+    <w:lsdException w:name="Grid Table 5 Dark Accent 1" w:uiPriority="50"/>
+    <w:lsdException w:name="Grid Table 6 Colorful Accent 1" w:uiPriority="51"/>
+    <w:lsdException w:name="Grid Table 7 Colorful Accent 1" w:uiPriority="52"/>
+    <w:lsdException w:name="Grid Table 1 Light Accent 2" w:uiPriority="46"/>
+    <w:lsdException w:name="Grid Table 2 Accent 2" w:uiPriority="47"/>
+    <w:lsdException w:name="Grid Table 3 Accent 2" w:uiPriority="48"/>
+    <w:lsdException w:name="Grid Table 4 Accent 2" w:uiPriority="49"/>
+    <w:lsdException w:name="Grid Table 5 Dark Accent 2" w:uiPriority="50"/>
+    <w:lsdException w:name="Grid Table 6 Colorful Accent 2" w:uiPriority="51"/>
+    <w:lsdException w:name="Grid Table 7 Colorful Accent 2" w:uiPriority="52"/>
+    <w:lsdException w:name="Grid Table 1 Light Accent 3" w:uiPriority="46"/>
+    <w:lsdException w:name="Grid Table 2 Accent 3" w:uiPriority="47"/>
+    <w:lsdException w:name="Grid Table 3 Accent 3" w:uiPriority="48"/>
+    <w:lsdException w:name="Grid Table 4 Accent 3" w:uiPriority="49"/>
+    <w:lsdException w:name="Grid Table 5 Dark Accent 3" w:uiPriority="50"/>
+    <w:lsdException w:name="Grid Table 6 Colorful Accent 3" w:uiPriority="51"/>
+    <w:lsdException w:name="Grid Table 7 Colorful Accent 3" w:uiPriority="52"/>
+    <w:lsdException w:name="Grid Table 1 Light Accent 4" w:uiPriority="46"/>
+    <w:lsdException w:name="Grid Table 2 Accent 4" w:uiPriority="47"/>
+    <w:lsdException w:name="Grid Table 3 Accent 4" w:uiPriority="48"/>
+    <w:lsdException w:name="Grid Table 4 Accent 4" w:uiPriority="49"/>
+    <w:lsdException w:name="Grid Table 5 Dark Accent 4" w:uiPriority="50"/>
+    <w:lsdException w:name="Grid Table 6 Colorful Accent 4" w:uiPriority="51"/>
+    <w:lsdException w:name="Grid Table 7 Colorful Accent 4" w:uiPriority="52"/>
+    <w:lsdException w:name="Grid Table 1 Light Accent 5" w:uiPriority="46"/>
+    <w:lsdException w:name="Grid Table 2 Accent 5" w:uiPriority="47"/>
+    <w:lsdException w:name="Grid Table 3 Accent 5" w:uiPriority="48"/>
+    <w:lsdException w:name="Grid Table 4 Accent 5" w:uiPriority="49"/>
+    <w:lsdException w:name="Grid Table 5 Dark Accent 5" w:uiPriority="50"/>
+    <w:lsdException w:name="Grid Table 6 Colorful Accent 5" w:uiPriority="51"/>
+    <w:lsdException w:name="Grid Table 7 Colorful Accent 5" w:uiPriority="52"/>
+    <w:lsdException w:name="Grid Table 1 Light Accent 6" w:uiPriority="46"/>
+    <w:lsdException w:name="Grid Table 2 Accent 6" w:uiPriority="47"/>
+    <w:lsdException w:name="Grid Table 3 Accent 6" w:uiPriority="48"/>
+    <w:lsdException w:name="Grid Table 4 Accent 6" w:uiPriority="49"/>
+    <w:lsdException w:name="Grid Table 5 Dark Accent 6" w:uiPriority="50"/>
+    <w:lsdException w:name="Grid Table 6 Colorful Accent 6" w:uiPriority="51"/>
+    <w:lsdException w:name="Grid Table 7 Colorful Accent 6" w:uiPriority="52"/>
+    <w:lsdException w:name="List Table 1 Light" w:uiPriority="46"/>
+    <w:lsdException w:name="List Table 2" w:uiPriority="47"/>
+    <w:lsdException w:name="List Table 3" w:uiPriority="48"/>
+    <w:lsdException w:name="List Table 4" w:uiPriority="49"/>
+    <w:lsdException w:name="List Table 5 Dark" w:uiPriority="50"/>
+    <w:lsdException w:name="List Table 6 Colorful" w:uiPriority="51"/>
+    <w:lsdException w:name="List Table 7 Colorful" w:uiPriority="52"/>
+    <w:lsdException w:name="List Table 1 Light Accent 1" w:uiPriority="46"/>
+    <w:lsdException w:name="List Table 2 Accent 1" w:uiPriority="47"/>
+    <w:lsdException w:name="List Table 3 Accent 1" w:uiPriority="48"/>
+    <w:lsdException w:name="List Table 4 Accent 1" w:uiPriority="49"/>
+    <w:lsdException w:name="List Table 5 Dark Accent 1" w:uiPriority="50"/>
+    <w:lsdException w:name="List Table 6 Colorful Accent 1" w:uiPriority="51"/>
+    <w:lsdException w:name="List Table 7 Colorful Accent 1" w:uiPriority="52"/>
+    <w:lsdException w:name="List Table 1 Light Accent 2" w:uiPriority="46"/>
+    <w:lsdException w:name="List Table 2 Accent 2" w:uiPriority="47"/>
+    <w:lsdException w:name="List Table 3 Accent 2" w:uiPriority="48"/>
+    <w:lsdException w:name="List Table 4 Accent 2" w:uiPriority="49"/>
+    <w:lsdException w:name="List Table 5 Dark Accent 2" w:uiPriority="50"/>
+    <w:lsdException w:name="List Table 6 Colorful Accent 2" w:uiPriority="51"/>
+    <w:lsdException w:name="List Table 7 Colorful Accent 2" w:uiPriority="52"/>
+    <w:lsdException w:name="List Table 1 Light Accent 3" w:uiPriority="46"/>
+    <w:lsdException w:name="List Table 2 Accent 3" w:uiPriority="47"/>
+    <w:lsdException w:name="List Table 3 Accent 3" w:uiPriority="48"/>
+    <w:lsdException w:name="List Table 4 Accent 3" w:uiPriority="49"/>
+    <w:lsdException w:name="List Table 5 Dark Accent 3" w:uiPriority="50"/>
+    <w:lsdException w:name="List Table 6 Colorful Accent 3" w:uiPriority="51"/>
+    <w:lsdException w:name="List Table 7 Colorful Accent 3" w:uiPriority="52"/>
+    <w:lsdException w:name="List Table 1 Light Accent 4" w:uiPriority="46"/>
+    <w:lsdException w:name="List Table 2 Accent 4" w:uiPriority="47"/>
+    <w:lsdException w:name="List Table 3 Accent 4" w:uiPriority="48"/>
+    <w:lsdException w:name="List Table 4 Accent 4" w:uiPriority="49"/>
+    <w:lsdException w:name="List Table 5 Dark Accent 4" w:uiPriority="50"/>
+    <w:lsdException w:name="List Table 6 Colorful Accent 4" w:uiPriority="51"/>
+    <w:lsdException w:name="List Table 7 Colorful Accent 4" w:uiPriority="52"/>
+    <w:lsdException w:name="List Table 1 Light Accent 5" w:uiPriority="46"/>
+    <w:lsdException w:name="List Table 2 Accent 5" w:uiPriority="47"/>
+    <w:lsdException w:name="List Table 3 Accent 5" w:uiPriority="48"/>
+    <w:lsdException w:name="List Table 4 Accent 5" w:uiPriority="49"/>
+    <w:lsdException w:name="List Table 5 Dark Accent 5" w:uiPriority="50"/>
+    <w:lsdException w:name="List Table 6 Colorful Accent 5" w:uiPriority="51"/>
+    <w:lsdException w:name="List Table 7 Colorful Accent 5" w:uiPriority="52"/>
+    <w:lsdException w:name="List Table 1 Light Accent 6" w:uiPriority="46"/>
+    <w:lsdException w:name="List Table 2 Accent 6" w:uiPriority="47"/>
+    <w:lsdException w:name="List Table 3 Accent 6" w:uiPriority="48"/>
+    <w:lsdException w:name="List Table 4 Accent 6" w:uiPriority="49"/>
+    <w:lsdException w:name="List Table 5 Dark Accent 6" w:uiPriority="50"/>
+    <w:lsdException w:name="List Table 6 Colorful Accent 6" w:uiPriority="51"/>
+    <w:lsdException w:name="List Table 7 Colorful Accent 6" w:uiPriority="52"/>
   </w:latentStyles>
   <w:style w:type="paragraph" w:default="1" w:styleId="a">
     <w:name w:val="Normal"/>

</xml_diff>